<commit_message>
Finish Lab-8 and include src code, pics and updated lab doc.
</commit_message>
<xml_diff>
--- a/Lab-8/Lab 8 Heaps and sorting.docx
+++ b/Lab-8/Lab 8 Heaps and sorting.docx
@@ -851,7 +851,6 @@
         <w:rPr>
           <w:rFonts w:cstheme="minorHAnsi"/>
         </w:rPr>
-        <w:lastRenderedPageBreak/>
         <w:t xml:space="preserve">1.i. </w:t>
       </w:r>
       <w:r>
@@ -898,6 +897,7 @@
           <w:rFonts w:cstheme="minorHAnsi"/>
           <w:color w:val="231F20"/>
         </w:rPr>
+        <w:lastRenderedPageBreak/>
         <w:t>1.j.</w:t>
       </w:r>
       <w:r>
@@ -6524,6 +6524,27 @@
           <w:rFonts w:cstheme="minorHAnsi"/>
         </w:rPr>
       </w:pPr>
+    </w:p>
+    <w:p>
+      <w:pPr>
+        <w:rPr>
+          <w:rFonts w:cstheme="minorHAnsi"/>
+        </w:rPr>
+      </w:pPr>
+    </w:p>
+    <w:p>
+      <w:pPr>
+        <w:rPr>
+          <w:rFonts w:cstheme="minorHAnsi"/>
+        </w:rPr>
+      </w:pPr>
+    </w:p>
+    <w:p>
+      <w:pPr>
+        <w:rPr>
+          <w:rFonts w:cstheme="minorHAnsi"/>
+        </w:rPr>
+      </w:pPr>
       <w:r>
         <w:rPr>
           <w:rFonts w:cstheme="minorHAnsi"/>
@@ -9825,8 +9846,6 @@
         </w:rPr>
         <w:t>8 17</w:t>
       </w:r>
-      <w:bookmarkStart w:id="0" w:name="_GoBack"/>
-      <w:bookmarkEnd w:id="0"/>
       <w:r>
         <w:rPr>
           <w:rFonts w:cstheme="minorHAnsi"/>
@@ -10279,7 +10298,13 @@
         <w:rPr>
           <w:rFonts w:cstheme="minorHAnsi"/>
         </w:rPr>
-        <w:t>User the following code to measure the time a given sort needs to sort the array.</w:t>
+        <w:t>Use</w:t>
+      </w:r>
+      <w:r>
+        <w:rPr>
+          <w:rFonts w:cstheme="minorHAnsi"/>
+        </w:rPr>
+        <w:t xml:space="preserve"> the following code to measure the time a given sort needs to sort the array.</w:t>
       </w:r>
     </w:p>
     <w:p>
@@ -11017,6 +11042,2518 @@
         <w:t>he code you've written.</w:t>
       </w:r>
     </w:p>
+    <w:p>
+      <w:pPr>
+        <w:rPr>
+          <w:rFonts w:cstheme="minorHAnsi"/>
+        </w:rPr>
+      </w:pPr>
+      <w:r>
+        <w:rPr>
+          <w:rFonts w:cstheme="minorHAnsi"/>
+          <w:noProof/>
+        </w:rPr>
+        <w:lastRenderedPageBreak/>
+        <w:drawing>
+          <wp:inline distT="0" distB="0" distL="0" distR="0">
+            <wp:extent cx="3667125" cy="8220075"/>
+            <wp:effectExtent l="0" t="0" r="9525" b="9525"/>
+            <wp:docPr id="10" name="Picture 10" descr="C:\Users\bleds\AppData\Local\Microsoft\Windows\INetCache\Content.Word\8-5.png"/>
+            <wp:cNvGraphicFramePr>
+              <a:graphicFrameLocks xmlns:a="http://schemas.openxmlformats.org/drawingml/2006/main" noChangeAspect="1"/>
+            </wp:cNvGraphicFramePr>
+            <a:graphic xmlns:a="http://schemas.openxmlformats.org/drawingml/2006/main">
+              <a:graphicData uri="http://schemas.openxmlformats.org/drawingml/2006/picture">
+                <pic:pic xmlns:pic="http://schemas.openxmlformats.org/drawingml/2006/picture">
+                  <pic:nvPicPr>
+                    <pic:cNvPr id="0" name="Picture 7" descr="C:\Users\bleds\AppData\Local\Microsoft\Windows\INetCache\Content.Word\8-5.png"/>
+                    <pic:cNvPicPr>
+                      <a:picLocks noChangeAspect="1" noChangeArrowheads="1"/>
+                    </pic:cNvPicPr>
+                  </pic:nvPicPr>
+                  <pic:blipFill>
+                    <a:blip r:embed="rId20">
+                      <a:extLst>
+                        <a:ext uri="{28A0092B-C50C-407E-A947-70E740481C1C}">
+                          <a14:useLocalDpi xmlns:a14="http://schemas.microsoft.com/office/drawing/2010/main" val="0"/>
+                        </a:ext>
+                      </a:extLst>
+                    </a:blip>
+                    <a:srcRect/>
+                    <a:stretch>
+                      <a:fillRect/>
+                    </a:stretch>
+                  </pic:blipFill>
+                  <pic:spPr bwMode="auto">
+                    <a:xfrm>
+                      <a:off x="0" y="0"/>
+                      <a:ext cx="3667125" cy="8220075"/>
+                    </a:xfrm>
+                    <a:prstGeom prst="rect">
+                      <a:avLst/>
+                    </a:prstGeom>
+                    <a:noFill/>
+                    <a:ln>
+                      <a:noFill/>
+                    </a:ln>
+                  </pic:spPr>
+                </pic:pic>
+              </a:graphicData>
+            </a:graphic>
+          </wp:inline>
+        </w:drawing>
+      </w:r>
+    </w:p>
+    <w:p>
+      <w:pPr>
+        <w:rPr>
+          <w:b/>
+        </w:rPr>
+      </w:pPr>
+    </w:p>
+    <w:p>
+      <w:pPr>
+        <w:rPr>
+          <w:b/>
+        </w:rPr>
+      </w:pPr>
+    </w:p>
+    <w:p>
+      <w:pPr>
+        <w:rPr>
+          <w:b/>
+        </w:rPr>
+      </w:pPr>
+    </w:p>
+    <w:p>
+      <w:pPr>
+        <w:rPr>
+          <w:b/>
+        </w:rPr>
+      </w:pPr>
+      <w:r>
+        <w:rPr>
+          <w:b/>
+        </w:rPr>
+        <w:lastRenderedPageBreak/>
+        <w:t>Main method:</w:t>
+      </w:r>
+    </w:p>
+    <w:p>
+      <w:pPr>
+        <w:shd w:val="clear" w:color="auto" w:fill="2B2B2B"/>
+        <w:tabs>
+          <w:tab w:val="left" w:pos="916"/>
+          <w:tab w:val="left" w:pos="1832"/>
+          <w:tab w:val="left" w:pos="2748"/>
+          <w:tab w:val="left" w:pos="3664"/>
+          <w:tab w:val="left" w:pos="4580"/>
+          <w:tab w:val="left" w:pos="5496"/>
+          <w:tab w:val="left" w:pos="6412"/>
+          <w:tab w:val="left" w:pos="7328"/>
+          <w:tab w:val="left" w:pos="8244"/>
+          <w:tab w:val="left" w:pos="9160"/>
+          <w:tab w:val="left" w:pos="10076"/>
+          <w:tab w:val="left" w:pos="10992"/>
+          <w:tab w:val="left" w:pos="11908"/>
+          <w:tab w:val="left" w:pos="12824"/>
+          <w:tab w:val="left" w:pos="13740"/>
+          <w:tab w:val="left" w:pos="14656"/>
+        </w:tabs>
+        <w:spacing w:after="0" w:line="240" w:lineRule="auto"/>
+        <w:rPr>
+          <w:rFonts w:ascii="Courier New" w:eastAsia="Times New Roman" w:hAnsi="Courier New" w:cs="Courier New"/>
+          <w:color w:val="A9B7C6"/>
+          <w:sz w:val="18"/>
+          <w:szCs w:val="18"/>
+        </w:rPr>
+      </w:pPr>
+      <w:r>
+        <w:rPr>
+          <w:rFonts w:ascii="Courier New" w:eastAsia="Times New Roman" w:hAnsi="Courier New" w:cs="Courier New"/>
+          <w:color w:val="CC7832"/>
+          <w:sz w:val="18"/>
+          <w:szCs w:val="18"/>
+        </w:rPr>
+        <w:t xml:space="preserve">public static void </w:t>
+      </w:r>
+      <w:r>
+        <w:rPr>
+          <w:rFonts w:ascii="Courier New" w:eastAsia="Times New Roman" w:hAnsi="Courier New" w:cs="Courier New"/>
+          <w:color w:val="FFC66D"/>
+          <w:sz w:val="18"/>
+          <w:szCs w:val="18"/>
+        </w:rPr>
+        <w:t>main</w:t>
+      </w:r>
+      <w:r>
+        <w:rPr>
+          <w:rFonts w:ascii="Courier New" w:eastAsia="Times New Roman" w:hAnsi="Courier New" w:cs="Courier New"/>
+          <w:color w:val="A9B7C6"/>
+          <w:sz w:val="18"/>
+          <w:szCs w:val="18"/>
+        </w:rPr>
+        <w:t>(String[] args) {</w:t>
+      </w:r>
+      <w:bookmarkStart w:id="0" w:name="_GoBack"/>
+      <w:bookmarkEnd w:id="0"/>
+      <w:r>
+        <w:rPr>
+          <w:rFonts w:ascii="Courier New" w:eastAsia="Times New Roman" w:hAnsi="Courier New" w:cs="Courier New"/>
+          <w:color w:val="A9B7C6"/>
+          <w:sz w:val="18"/>
+          <w:szCs w:val="18"/>
+        </w:rPr>
+        <w:br/>
+        <w:t xml:space="preserve">    </w:t>
+      </w:r>
+      <w:r>
+        <w:rPr>
+          <w:rFonts w:ascii="Courier New" w:eastAsia="Times New Roman" w:hAnsi="Courier New" w:cs="Courier New"/>
+          <w:color w:val="808080"/>
+          <w:sz w:val="18"/>
+          <w:szCs w:val="18"/>
+        </w:rPr>
+        <w:t>// Create and initialize arrays then add them to an Array List.</w:t>
+      </w:r>
+      <w:r>
+        <w:rPr>
+          <w:rFonts w:ascii="Courier New" w:eastAsia="Times New Roman" w:hAnsi="Courier New" w:cs="Courier New"/>
+          <w:color w:val="808080"/>
+          <w:sz w:val="18"/>
+          <w:szCs w:val="18"/>
+        </w:rPr>
+        <w:br/>
+        <w:t xml:space="preserve">    </w:t>
+      </w:r>
+      <w:r>
+        <w:rPr>
+          <w:rFonts w:ascii="Courier New" w:eastAsia="Times New Roman" w:hAnsi="Courier New" w:cs="Courier New"/>
+          <w:color w:val="A9B7C6"/>
+          <w:sz w:val="18"/>
+          <w:szCs w:val="18"/>
+        </w:rPr>
+        <w:t xml:space="preserve">Random r = </w:t>
+      </w:r>
+      <w:r>
+        <w:rPr>
+          <w:rFonts w:ascii="Courier New" w:eastAsia="Times New Roman" w:hAnsi="Courier New" w:cs="Courier New"/>
+          <w:color w:val="CC7832"/>
+          <w:sz w:val="18"/>
+          <w:szCs w:val="18"/>
+        </w:rPr>
+        <w:t xml:space="preserve">new </w:t>
+      </w:r>
+      <w:r>
+        <w:rPr>
+          <w:rFonts w:ascii="Courier New" w:eastAsia="Times New Roman" w:hAnsi="Courier New" w:cs="Courier New"/>
+          <w:color w:val="A9B7C6"/>
+          <w:sz w:val="18"/>
+          <w:szCs w:val="18"/>
+        </w:rPr>
+        <w:t>Random()</w:t>
+      </w:r>
+      <w:r>
+        <w:rPr>
+          <w:rFonts w:ascii="Courier New" w:eastAsia="Times New Roman" w:hAnsi="Courier New" w:cs="Courier New"/>
+          <w:color w:val="CC7832"/>
+          <w:sz w:val="18"/>
+          <w:szCs w:val="18"/>
+        </w:rPr>
+        <w:t>;</w:t>
+      </w:r>
+      <w:r>
+        <w:rPr>
+          <w:rFonts w:ascii="Courier New" w:eastAsia="Times New Roman" w:hAnsi="Courier New" w:cs="Courier New"/>
+          <w:color w:val="CC7832"/>
+          <w:sz w:val="18"/>
+          <w:szCs w:val="18"/>
+        </w:rPr>
+        <w:br/>
+        <w:t xml:space="preserve">    </w:t>
+      </w:r>
+      <w:r>
+        <w:rPr>
+          <w:rFonts w:ascii="Courier New" w:eastAsia="Times New Roman" w:hAnsi="Courier New" w:cs="Courier New"/>
+          <w:color w:val="A9B7C6"/>
+          <w:sz w:val="18"/>
+          <w:szCs w:val="18"/>
+        </w:rPr>
+        <w:t>ArrayList&lt;</w:t>
+      </w:r>
+      <w:r>
+        <w:rPr>
+          <w:rFonts w:ascii="Courier New" w:eastAsia="Times New Roman" w:hAnsi="Courier New" w:cs="Courier New"/>
+          <w:color w:val="CC7832"/>
+          <w:sz w:val="18"/>
+          <w:szCs w:val="18"/>
+        </w:rPr>
+        <w:t>int</w:t>
+      </w:r>
+      <w:r>
+        <w:rPr>
+          <w:rFonts w:ascii="Courier New" w:eastAsia="Times New Roman" w:hAnsi="Courier New" w:cs="Courier New"/>
+          <w:color w:val="A9B7C6"/>
+          <w:sz w:val="18"/>
+          <w:szCs w:val="18"/>
+        </w:rPr>
+        <w:t xml:space="preserve">[]&gt; arrays = </w:t>
+      </w:r>
+      <w:r>
+        <w:rPr>
+          <w:rFonts w:ascii="Courier New" w:eastAsia="Times New Roman" w:hAnsi="Courier New" w:cs="Courier New"/>
+          <w:color w:val="CC7832"/>
+          <w:sz w:val="18"/>
+          <w:szCs w:val="18"/>
+        </w:rPr>
+        <w:t xml:space="preserve">new </w:t>
+      </w:r>
+      <w:r>
+        <w:rPr>
+          <w:rFonts w:ascii="Courier New" w:eastAsia="Times New Roman" w:hAnsi="Courier New" w:cs="Courier New"/>
+          <w:color w:val="A9B7C6"/>
+          <w:sz w:val="18"/>
+          <w:szCs w:val="18"/>
+        </w:rPr>
+        <w:t>ArrayList&lt;&gt;()</w:t>
+      </w:r>
+      <w:r>
+        <w:rPr>
+          <w:rFonts w:ascii="Courier New" w:eastAsia="Times New Roman" w:hAnsi="Courier New" w:cs="Courier New"/>
+          <w:color w:val="CC7832"/>
+          <w:sz w:val="18"/>
+          <w:szCs w:val="18"/>
+        </w:rPr>
+        <w:t>;</w:t>
+      </w:r>
+      <w:r>
+        <w:rPr>
+          <w:rFonts w:ascii="Courier New" w:eastAsia="Times New Roman" w:hAnsi="Courier New" w:cs="Courier New"/>
+          <w:color w:val="CC7832"/>
+          <w:sz w:val="18"/>
+          <w:szCs w:val="18"/>
+        </w:rPr>
+        <w:br/>
+      </w:r>
+      <w:r>
+        <w:rPr>
+          <w:rFonts w:ascii="Courier New" w:eastAsia="Times New Roman" w:hAnsi="Courier New" w:cs="Courier New"/>
+          <w:color w:val="CC7832"/>
+          <w:sz w:val="18"/>
+          <w:szCs w:val="18"/>
+        </w:rPr>
+        <w:br/>
+        <w:t xml:space="preserve">    int</w:t>
+      </w:r>
+      <w:r>
+        <w:rPr>
+          <w:rFonts w:ascii="Courier New" w:eastAsia="Times New Roman" w:hAnsi="Courier New" w:cs="Courier New"/>
+          <w:color w:val="A9B7C6"/>
+          <w:sz w:val="18"/>
+          <w:szCs w:val="18"/>
+        </w:rPr>
+        <w:t xml:space="preserve">[] a = </w:t>
+      </w:r>
+      <w:r>
+        <w:rPr>
+          <w:rFonts w:ascii="Courier New" w:eastAsia="Times New Roman" w:hAnsi="Courier New" w:cs="Courier New"/>
+          <w:color w:val="CC7832"/>
+          <w:sz w:val="18"/>
+          <w:szCs w:val="18"/>
+        </w:rPr>
+        <w:t>new int</w:t>
+      </w:r>
+      <w:r>
+        <w:rPr>
+          <w:rFonts w:ascii="Courier New" w:eastAsia="Times New Roman" w:hAnsi="Courier New" w:cs="Courier New"/>
+          <w:color w:val="A9B7C6"/>
+          <w:sz w:val="18"/>
+          <w:szCs w:val="18"/>
+        </w:rPr>
+        <w:t>[</w:t>
+      </w:r>
+      <w:r>
+        <w:rPr>
+          <w:rFonts w:ascii="Courier New" w:eastAsia="Times New Roman" w:hAnsi="Courier New" w:cs="Courier New"/>
+          <w:color w:val="6897BB"/>
+          <w:sz w:val="18"/>
+          <w:szCs w:val="18"/>
+        </w:rPr>
+        <w:t>100</w:t>
+      </w:r>
+      <w:r>
+        <w:rPr>
+          <w:rFonts w:ascii="Courier New" w:eastAsia="Times New Roman" w:hAnsi="Courier New" w:cs="Courier New"/>
+          <w:color w:val="A9B7C6"/>
+          <w:sz w:val="18"/>
+          <w:szCs w:val="18"/>
+        </w:rPr>
+        <w:t>]</w:t>
+      </w:r>
+      <w:r>
+        <w:rPr>
+          <w:rFonts w:ascii="Courier New" w:eastAsia="Times New Roman" w:hAnsi="Courier New" w:cs="Courier New"/>
+          <w:color w:val="CC7832"/>
+          <w:sz w:val="18"/>
+          <w:szCs w:val="18"/>
+        </w:rPr>
+        <w:t>;</w:t>
+      </w:r>
+      <w:r>
+        <w:rPr>
+          <w:rFonts w:ascii="Courier New" w:eastAsia="Times New Roman" w:hAnsi="Courier New" w:cs="Courier New"/>
+          <w:color w:val="CC7832"/>
+          <w:sz w:val="18"/>
+          <w:szCs w:val="18"/>
+        </w:rPr>
+        <w:br/>
+        <w:t xml:space="preserve">    int</w:t>
+      </w:r>
+      <w:r>
+        <w:rPr>
+          <w:rFonts w:ascii="Courier New" w:eastAsia="Times New Roman" w:hAnsi="Courier New" w:cs="Courier New"/>
+          <w:color w:val="A9B7C6"/>
+          <w:sz w:val="18"/>
+          <w:szCs w:val="18"/>
+        </w:rPr>
+        <w:t xml:space="preserve">[] b = </w:t>
+      </w:r>
+      <w:r>
+        <w:rPr>
+          <w:rFonts w:ascii="Courier New" w:eastAsia="Times New Roman" w:hAnsi="Courier New" w:cs="Courier New"/>
+          <w:color w:val="CC7832"/>
+          <w:sz w:val="18"/>
+          <w:szCs w:val="18"/>
+        </w:rPr>
+        <w:t>new int</w:t>
+      </w:r>
+      <w:r>
+        <w:rPr>
+          <w:rFonts w:ascii="Courier New" w:eastAsia="Times New Roman" w:hAnsi="Courier New" w:cs="Courier New"/>
+          <w:color w:val="A9B7C6"/>
+          <w:sz w:val="18"/>
+          <w:szCs w:val="18"/>
+        </w:rPr>
+        <w:t>[</w:t>
+      </w:r>
+      <w:r>
+        <w:rPr>
+          <w:rFonts w:ascii="Courier New" w:eastAsia="Times New Roman" w:hAnsi="Courier New" w:cs="Courier New"/>
+          <w:color w:val="6897BB"/>
+          <w:sz w:val="18"/>
+          <w:szCs w:val="18"/>
+        </w:rPr>
+        <w:t>1000</w:t>
+      </w:r>
+      <w:r>
+        <w:rPr>
+          <w:rFonts w:ascii="Courier New" w:eastAsia="Times New Roman" w:hAnsi="Courier New" w:cs="Courier New"/>
+          <w:color w:val="A9B7C6"/>
+          <w:sz w:val="18"/>
+          <w:szCs w:val="18"/>
+        </w:rPr>
+        <w:t>]</w:t>
+      </w:r>
+      <w:r>
+        <w:rPr>
+          <w:rFonts w:ascii="Courier New" w:eastAsia="Times New Roman" w:hAnsi="Courier New" w:cs="Courier New"/>
+          <w:color w:val="CC7832"/>
+          <w:sz w:val="18"/>
+          <w:szCs w:val="18"/>
+        </w:rPr>
+        <w:t>;</w:t>
+      </w:r>
+      <w:r>
+        <w:rPr>
+          <w:rFonts w:ascii="Courier New" w:eastAsia="Times New Roman" w:hAnsi="Courier New" w:cs="Courier New"/>
+          <w:color w:val="CC7832"/>
+          <w:sz w:val="18"/>
+          <w:szCs w:val="18"/>
+        </w:rPr>
+        <w:br/>
+        <w:t xml:space="preserve">    int</w:t>
+      </w:r>
+      <w:r>
+        <w:rPr>
+          <w:rFonts w:ascii="Courier New" w:eastAsia="Times New Roman" w:hAnsi="Courier New" w:cs="Courier New"/>
+          <w:color w:val="A9B7C6"/>
+          <w:sz w:val="18"/>
+          <w:szCs w:val="18"/>
+        </w:rPr>
+        <w:t xml:space="preserve">[] c = </w:t>
+      </w:r>
+      <w:r>
+        <w:rPr>
+          <w:rFonts w:ascii="Courier New" w:eastAsia="Times New Roman" w:hAnsi="Courier New" w:cs="Courier New"/>
+          <w:color w:val="CC7832"/>
+          <w:sz w:val="18"/>
+          <w:szCs w:val="18"/>
+        </w:rPr>
+        <w:t>new int</w:t>
+      </w:r>
+      <w:r>
+        <w:rPr>
+          <w:rFonts w:ascii="Courier New" w:eastAsia="Times New Roman" w:hAnsi="Courier New" w:cs="Courier New"/>
+          <w:color w:val="A9B7C6"/>
+          <w:sz w:val="18"/>
+          <w:szCs w:val="18"/>
+        </w:rPr>
+        <w:t>[</w:t>
+      </w:r>
+      <w:r>
+        <w:rPr>
+          <w:rFonts w:ascii="Courier New" w:eastAsia="Times New Roman" w:hAnsi="Courier New" w:cs="Courier New"/>
+          <w:color w:val="6897BB"/>
+          <w:sz w:val="18"/>
+          <w:szCs w:val="18"/>
+        </w:rPr>
+        <w:t>10000</w:t>
+      </w:r>
+      <w:r>
+        <w:rPr>
+          <w:rFonts w:ascii="Courier New" w:eastAsia="Times New Roman" w:hAnsi="Courier New" w:cs="Courier New"/>
+          <w:color w:val="A9B7C6"/>
+          <w:sz w:val="18"/>
+          <w:szCs w:val="18"/>
+        </w:rPr>
+        <w:t>]</w:t>
+      </w:r>
+      <w:r>
+        <w:rPr>
+          <w:rFonts w:ascii="Courier New" w:eastAsia="Times New Roman" w:hAnsi="Courier New" w:cs="Courier New"/>
+          <w:color w:val="CC7832"/>
+          <w:sz w:val="18"/>
+          <w:szCs w:val="18"/>
+        </w:rPr>
+        <w:t>;</w:t>
+      </w:r>
+      <w:r>
+        <w:rPr>
+          <w:rFonts w:ascii="Courier New" w:eastAsia="Times New Roman" w:hAnsi="Courier New" w:cs="Courier New"/>
+          <w:color w:val="CC7832"/>
+          <w:sz w:val="18"/>
+          <w:szCs w:val="18"/>
+        </w:rPr>
+        <w:br/>
+        <w:t xml:space="preserve">    int</w:t>
+      </w:r>
+      <w:r>
+        <w:rPr>
+          <w:rFonts w:ascii="Courier New" w:eastAsia="Times New Roman" w:hAnsi="Courier New" w:cs="Courier New"/>
+          <w:color w:val="A9B7C6"/>
+          <w:sz w:val="18"/>
+          <w:szCs w:val="18"/>
+        </w:rPr>
+        <w:t xml:space="preserve">[] d = </w:t>
+      </w:r>
+      <w:r>
+        <w:rPr>
+          <w:rFonts w:ascii="Courier New" w:eastAsia="Times New Roman" w:hAnsi="Courier New" w:cs="Courier New"/>
+          <w:color w:val="CC7832"/>
+          <w:sz w:val="18"/>
+          <w:szCs w:val="18"/>
+        </w:rPr>
+        <w:t>new int</w:t>
+      </w:r>
+      <w:r>
+        <w:rPr>
+          <w:rFonts w:ascii="Courier New" w:eastAsia="Times New Roman" w:hAnsi="Courier New" w:cs="Courier New"/>
+          <w:color w:val="A9B7C6"/>
+          <w:sz w:val="18"/>
+          <w:szCs w:val="18"/>
+        </w:rPr>
+        <w:t>[</w:t>
+      </w:r>
+      <w:r>
+        <w:rPr>
+          <w:rFonts w:ascii="Courier New" w:eastAsia="Times New Roman" w:hAnsi="Courier New" w:cs="Courier New"/>
+          <w:color w:val="6897BB"/>
+          <w:sz w:val="18"/>
+          <w:szCs w:val="18"/>
+        </w:rPr>
+        <w:t>100000</w:t>
+      </w:r>
+      <w:r>
+        <w:rPr>
+          <w:rFonts w:ascii="Courier New" w:eastAsia="Times New Roman" w:hAnsi="Courier New" w:cs="Courier New"/>
+          <w:color w:val="A9B7C6"/>
+          <w:sz w:val="18"/>
+          <w:szCs w:val="18"/>
+        </w:rPr>
+        <w:t>]</w:t>
+      </w:r>
+      <w:r>
+        <w:rPr>
+          <w:rFonts w:ascii="Courier New" w:eastAsia="Times New Roman" w:hAnsi="Courier New" w:cs="Courier New"/>
+          <w:color w:val="CC7832"/>
+          <w:sz w:val="18"/>
+          <w:szCs w:val="18"/>
+        </w:rPr>
+        <w:t>;</w:t>
+      </w:r>
+      <w:r>
+        <w:rPr>
+          <w:rFonts w:ascii="Courier New" w:eastAsia="Times New Roman" w:hAnsi="Courier New" w:cs="Courier New"/>
+          <w:color w:val="CC7832"/>
+          <w:sz w:val="18"/>
+          <w:szCs w:val="18"/>
+        </w:rPr>
+        <w:br/>
+        <w:t xml:space="preserve">    int</w:t>
+      </w:r>
+      <w:r>
+        <w:rPr>
+          <w:rFonts w:ascii="Courier New" w:eastAsia="Times New Roman" w:hAnsi="Courier New" w:cs="Courier New"/>
+          <w:color w:val="A9B7C6"/>
+          <w:sz w:val="18"/>
+          <w:szCs w:val="18"/>
+        </w:rPr>
+        <w:t xml:space="preserve">[] e = </w:t>
+      </w:r>
+      <w:r>
+        <w:rPr>
+          <w:rFonts w:ascii="Courier New" w:eastAsia="Times New Roman" w:hAnsi="Courier New" w:cs="Courier New"/>
+          <w:color w:val="CC7832"/>
+          <w:sz w:val="18"/>
+          <w:szCs w:val="18"/>
+        </w:rPr>
+        <w:t>new int</w:t>
+      </w:r>
+      <w:r>
+        <w:rPr>
+          <w:rFonts w:ascii="Courier New" w:eastAsia="Times New Roman" w:hAnsi="Courier New" w:cs="Courier New"/>
+          <w:color w:val="A9B7C6"/>
+          <w:sz w:val="18"/>
+          <w:szCs w:val="18"/>
+        </w:rPr>
+        <w:t>[</w:t>
+      </w:r>
+      <w:r>
+        <w:rPr>
+          <w:rFonts w:ascii="Courier New" w:eastAsia="Times New Roman" w:hAnsi="Courier New" w:cs="Courier New"/>
+          <w:color w:val="6897BB"/>
+          <w:sz w:val="18"/>
+          <w:szCs w:val="18"/>
+        </w:rPr>
+        <w:t>1000000</w:t>
+      </w:r>
+      <w:r>
+        <w:rPr>
+          <w:rFonts w:ascii="Courier New" w:eastAsia="Times New Roman" w:hAnsi="Courier New" w:cs="Courier New"/>
+          <w:color w:val="A9B7C6"/>
+          <w:sz w:val="18"/>
+          <w:szCs w:val="18"/>
+        </w:rPr>
+        <w:t>]</w:t>
+      </w:r>
+      <w:r>
+        <w:rPr>
+          <w:rFonts w:ascii="Courier New" w:eastAsia="Times New Roman" w:hAnsi="Courier New" w:cs="Courier New"/>
+          <w:color w:val="CC7832"/>
+          <w:sz w:val="18"/>
+          <w:szCs w:val="18"/>
+        </w:rPr>
+        <w:t>;</w:t>
+      </w:r>
+      <w:r>
+        <w:rPr>
+          <w:rFonts w:ascii="Courier New" w:eastAsia="Times New Roman" w:hAnsi="Courier New" w:cs="Courier New"/>
+          <w:color w:val="CC7832"/>
+          <w:sz w:val="18"/>
+          <w:szCs w:val="18"/>
+        </w:rPr>
+        <w:br/>
+      </w:r>
+      <w:r>
+        <w:rPr>
+          <w:rFonts w:ascii="Courier New" w:eastAsia="Times New Roman" w:hAnsi="Courier New" w:cs="Courier New"/>
+          <w:color w:val="CC7832"/>
+          <w:sz w:val="18"/>
+          <w:szCs w:val="18"/>
+        </w:rPr>
+        <w:br/>
+        <w:t xml:space="preserve">    </w:t>
+      </w:r>
+      <w:r>
+        <w:rPr>
+          <w:rFonts w:ascii="Courier New" w:eastAsia="Times New Roman" w:hAnsi="Courier New" w:cs="Courier New"/>
+          <w:color w:val="A9B7C6"/>
+          <w:sz w:val="18"/>
+          <w:szCs w:val="18"/>
+        </w:rPr>
+        <w:t>arrays.add(a)</w:t>
+      </w:r>
+      <w:r>
+        <w:rPr>
+          <w:rFonts w:ascii="Courier New" w:eastAsia="Times New Roman" w:hAnsi="Courier New" w:cs="Courier New"/>
+          <w:color w:val="CC7832"/>
+          <w:sz w:val="18"/>
+          <w:szCs w:val="18"/>
+        </w:rPr>
+        <w:t>;</w:t>
+      </w:r>
+      <w:r>
+        <w:rPr>
+          <w:rFonts w:ascii="Courier New" w:eastAsia="Times New Roman" w:hAnsi="Courier New" w:cs="Courier New"/>
+          <w:color w:val="CC7832"/>
+          <w:sz w:val="18"/>
+          <w:szCs w:val="18"/>
+        </w:rPr>
+        <w:br/>
+        <w:t xml:space="preserve">    </w:t>
+      </w:r>
+      <w:r>
+        <w:rPr>
+          <w:rFonts w:ascii="Courier New" w:eastAsia="Times New Roman" w:hAnsi="Courier New" w:cs="Courier New"/>
+          <w:color w:val="A9B7C6"/>
+          <w:sz w:val="18"/>
+          <w:szCs w:val="18"/>
+        </w:rPr>
+        <w:t>arrays.add(b)</w:t>
+      </w:r>
+      <w:r>
+        <w:rPr>
+          <w:rFonts w:ascii="Courier New" w:eastAsia="Times New Roman" w:hAnsi="Courier New" w:cs="Courier New"/>
+          <w:color w:val="CC7832"/>
+          <w:sz w:val="18"/>
+          <w:szCs w:val="18"/>
+        </w:rPr>
+        <w:t>;</w:t>
+      </w:r>
+      <w:r>
+        <w:rPr>
+          <w:rFonts w:ascii="Courier New" w:eastAsia="Times New Roman" w:hAnsi="Courier New" w:cs="Courier New"/>
+          <w:color w:val="CC7832"/>
+          <w:sz w:val="18"/>
+          <w:szCs w:val="18"/>
+        </w:rPr>
+        <w:br/>
+        <w:t xml:space="preserve">    </w:t>
+      </w:r>
+      <w:r>
+        <w:rPr>
+          <w:rFonts w:ascii="Courier New" w:eastAsia="Times New Roman" w:hAnsi="Courier New" w:cs="Courier New"/>
+          <w:color w:val="A9B7C6"/>
+          <w:sz w:val="18"/>
+          <w:szCs w:val="18"/>
+        </w:rPr>
+        <w:t>arrays.add(c)</w:t>
+      </w:r>
+      <w:r>
+        <w:rPr>
+          <w:rFonts w:ascii="Courier New" w:eastAsia="Times New Roman" w:hAnsi="Courier New" w:cs="Courier New"/>
+          <w:color w:val="CC7832"/>
+          <w:sz w:val="18"/>
+          <w:szCs w:val="18"/>
+        </w:rPr>
+        <w:t>;</w:t>
+      </w:r>
+      <w:r>
+        <w:rPr>
+          <w:rFonts w:ascii="Courier New" w:eastAsia="Times New Roman" w:hAnsi="Courier New" w:cs="Courier New"/>
+          <w:color w:val="CC7832"/>
+          <w:sz w:val="18"/>
+          <w:szCs w:val="18"/>
+        </w:rPr>
+        <w:br/>
+        <w:t xml:space="preserve">    </w:t>
+      </w:r>
+      <w:r>
+        <w:rPr>
+          <w:rFonts w:ascii="Courier New" w:eastAsia="Times New Roman" w:hAnsi="Courier New" w:cs="Courier New"/>
+          <w:color w:val="A9B7C6"/>
+          <w:sz w:val="18"/>
+          <w:szCs w:val="18"/>
+        </w:rPr>
+        <w:t>arrays.add(d)</w:t>
+      </w:r>
+      <w:r>
+        <w:rPr>
+          <w:rFonts w:ascii="Courier New" w:eastAsia="Times New Roman" w:hAnsi="Courier New" w:cs="Courier New"/>
+          <w:color w:val="CC7832"/>
+          <w:sz w:val="18"/>
+          <w:szCs w:val="18"/>
+        </w:rPr>
+        <w:t>;</w:t>
+      </w:r>
+      <w:r>
+        <w:rPr>
+          <w:rFonts w:ascii="Courier New" w:eastAsia="Times New Roman" w:hAnsi="Courier New" w:cs="Courier New"/>
+          <w:color w:val="CC7832"/>
+          <w:sz w:val="18"/>
+          <w:szCs w:val="18"/>
+        </w:rPr>
+        <w:br/>
+        <w:t xml:space="preserve">    </w:t>
+      </w:r>
+      <w:r>
+        <w:rPr>
+          <w:rFonts w:ascii="Courier New" w:eastAsia="Times New Roman" w:hAnsi="Courier New" w:cs="Courier New"/>
+          <w:color w:val="A9B7C6"/>
+          <w:sz w:val="18"/>
+          <w:szCs w:val="18"/>
+        </w:rPr>
+        <w:t>arrays.add(e)</w:t>
+      </w:r>
+      <w:r>
+        <w:rPr>
+          <w:rFonts w:ascii="Courier New" w:eastAsia="Times New Roman" w:hAnsi="Courier New" w:cs="Courier New"/>
+          <w:color w:val="CC7832"/>
+          <w:sz w:val="18"/>
+          <w:szCs w:val="18"/>
+        </w:rPr>
+        <w:t>;</w:t>
+      </w:r>
+      <w:r>
+        <w:rPr>
+          <w:rFonts w:ascii="Courier New" w:eastAsia="Times New Roman" w:hAnsi="Courier New" w:cs="Courier New"/>
+          <w:color w:val="CC7832"/>
+          <w:sz w:val="18"/>
+          <w:szCs w:val="18"/>
+        </w:rPr>
+        <w:br/>
+      </w:r>
+      <w:r>
+        <w:rPr>
+          <w:rFonts w:ascii="Courier New" w:eastAsia="Times New Roman" w:hAnsi="Courier New" w:cs="Courier New"/>
+          <w:color w:val="CC7832"/>
+          <w:sz w:val="18"/>
+          <w:szCs w:val="18"/>
+        </w:rPr>
+        <w:br/>
+        <w:t xml:space="preserve">    </w:t>
+      </w:r>
+      <w:r>
+        <w:rPr>
+          <w:rFonts w:ascii="Courier New" w:eastAsia="Times New Roman" w:hAnsi="Courier New" w:cs="Courier New"/>
+          <w:color w:val="808080"/>
+          <w:sz w:val="18"/>
+          <w:szCs w:val="18"/>
+        </w:rPr>
+        <w:t>//Call all four sorts on each array and displays the results.</w:t>
+      </w:r>
+      <w:r>
+        <w:rPr>
+          <w:rFonts w:ascii="Courier New" w:eastAsia="Times New Roman" w:hAnsi="Courier New" w:cs="Courier New"/>
+          <w:color w:val="808080"/>
+          <w:sz w:val="18"/>
+          <w:szCs w:val="18"/>
+        </w:rPr>
+        <w:br/>
+        <w:t xml:space="preserve">    </w:t>
+      </w:r>
+      <w:r>
+        <w:rPr>
+          <w:rFonts w:ascii="Courier New" w:eastAsia="Times New Roman" w:hAnsi="Courier New" w:cs="Courier New"/>
+          <w:color w:val="CC7832"/>
+          <w:sz w:val="18"/>
+          <w:szCs w:val="18"/>
+        </w:rPr>
+        <w:t xml:space="preserve">for </w:t>
+      </w:r>
+      <w:r>
+        <w:rPr>
+          <w:rFonts w:ascii="Courier New" w:eastAsia="Times New Roman" w:hAnsi="Courier New" w:cs="Courier New"/>
+          <w:color w:val="A9B7C6"/>
+          <w:sz w:val="18"/>
+          <w:szCs w:val="18"/>
+        </w:rPr>
+        <w:t>(</w:t>
+      </w:r>
+      <w:r>
+        <w:rPr>
+          <w:rFonts w:ascii="Courier New" w:eastAsia="Times New Roman" w:hAnsi="Courier New" w:cs="Courier New"/>
+          <w:color w:val="CC7832"/>
+          <w:sz w:val="18"/>
+          <w:szCs w:val="18"/>
+        </w:rPr>
+        <w:t>int</w:t>
+      </w:r>
+      <w:r>
+        <w:rPr>
+          <w:rFonts w:ascii="Courier New" w:eastAsia="Times New Roman" w:hAnsi="Courier New" w:cs="Courier New"/>
+          <w:color w:val="A9B7C6"/>
+          <w:sz w:val="18"/>
+          <w:szCs w:val="18"/>
+        </w:rPr>
+        <w:t>[] i : arrays) {</w:t>
+      </w:r>
+      <w:r>
+        <w:rPr>
+          <w:rFonts w:ascii="Courier New" w:eastAsia="Times New Roman" w:hAnsi="Courier New" w:cs="Courier New"/>
+          <w:color w:val="A9B7C6"/>
+          <w:sz w:val="18"/>
+          <w:szCs w:val="18"/>
+        </w:rPr>
+        <w:br/>
+      </w:r>
+      <w:r>
+        <w:rPr>
+          <w:rFonts w:ascii="Courier New" w:eastAsia="Times New Roman" w:hAnsi="Courier New" w:cs="Courier New"/>
+          <w:color w:val="A9B7C6"/>
+          <w:sz w:val="18"/>
+          <w:szCs w:val="18"/>
+        </w:rPr>
+        <w:br/>
+        <w:t xml:space="preserve">        </w:t>
+      </w:r>
+      <w:r>
+        <w:rPr>
+          <w:rFonts w:ascii="Courier New" w:eastAsia="Times New Roman" w:hAnsi="Courier New" w:cs="Courier New"/>
+          <w:color w:val="808080"/>
+          <w:sz w:val="18"/>
+          <w:szCs w:val="18"/>
+        </w:rPr>
+        <w:t>//Insertion Sort:</w:t>
+      </w:r>
+      <w:r>
+        <w:rPr>
+          <w:rFonts w:ascii="Courier New" w:eastAsia="Times New Roman" w:hAnsi="Courier New" w:cs="Courier New"/>
+          <w:color w:val="808080"/>
+          <w:sz w:val="18"/>
+          <w:szCs w:val="18"/>
+        </w:rPr>
+        <w:br/>
+        <w:t xml:space="preserve">        </w:t>
+      </w:r>
+      <w:r>
+        <w:rPr>
+          <w:rFonts w:ascii="Courier New" w:eastAsia="Times New Roman" w:hAnsi="Courier New" w:cs="Courier New"/>
+          <w:color w:val="CC7832"/>
+          <w:sz w:val="18"/>
+          <w:szCs w:val="18"/>
+        </w:rPr>
+        <w:t xml:space="preserve">for </w:t>
+      </w:r>
+      <w:r>
+        <w:rPr>
+          <w:rFonts w:ascii="Courier New" w:eastAsia="Times New Roman" w:hAnsi="Courier New" w:cs="Courier New"/>
+          <w:color w:val="A9B7C6"/>
+          <w:sz w:val="18"/>
+          <w:szCs w:val="18"/>
+        </w:rPr>
+        <w:t>(</w:t>
+      </w:r>
+      <w:r>
+        <w:rPr>
+          <w:rFonts w:ascii="Courier New" w:eastAsia="Times New Roman" w:hAnsi="Courier New" w:cs="Courier New"/>
+          <w:color w:val="CC7832"/>
+          <w:sz w:val="18"/>
+          <w:szCs w:val="18"/>
+        </w:rPr>
+        <w:t xml:space="preserve">int </w:t>
+      </w:r>
+      <w:r>
+        <w:rPr>
+          <w:rFonts w:ascii="Courier New" w:eastAsia="Times New Roman" w:hAnsi="Courier New" w:cs="Courier New"/>
+          <w:color w:val="A9B7C6"/>
+          <w:sz w:val="18"/>
+          <w:szCs w:val="18"/>
+        </w:rPr>
+        <w:t>j : i) {</w:t>
+      </w:r>
+      <w:r>
+        <w:rPr>
+          <w:rFonts w:ascii="Courier New" w:eastAsia="Times New Roman" w:hAnsi="Courier New" w:cs="Courier New"/>
+          <w:color w:val="A9B7C6"/>
+          <w:sz w:val="18"/>
+          <w:szCs w:val="18"/>
+        </w:rPr>
+        <w:br/>
+        <w:t xml:space="preserve">            j = r.nextInt(</w:t>
+      </w:r>
+      <w:r>
+        <w:rPr>
+          <w:rFonts w:ascii="Courier New" w:eastAsia="Times New Roman" w:hAnsi="Courier New" w:cs="Courier New"/>
+          <w:color w:val="6897BB"/>
+          <w:sz w:val="18"/>
+          <w:szCs w:val="18"/>
+        </w:rPr>
+        <w:t>999999</w:t>
+      </w:r>
+      <w:r>
+        <w:rPr>
+          <w:rFonts w:ascii="Courier New" w:eastAsia="Times New Roman" w:hAnsi="Courier New" w:cs="Courier New"/>
+          <w:color w:val="A9B7C6"/>
+          <w:sz w:val="18"/>
+          <w:szCs w:val="18"/>
+        </w:rPr>
+        <w:t>)</w:t>
+      </w:r>
+      <w:r>
+        <w:rPr>
+          <w:rFonts w:ascii="Courier New" w:eastAsia="Times New Roman" w:hAnsi="Courier New" w:cs="Courier New"/>
+          <w:color w:val="CC7832"/>
+          <w:sz w:val="18"/>
+          <w:szCs w:val="18"/>
+        </w:rPr>
+        <w:t>;</w:t>
+      </w:r>
+      <w:r>
+        <w:rPr>
+          <w:rFonts w:ascii="Courier New" w:eastAsia="Times New Roman" w:hAnsi="Courier New" w:cs="Courier New"/>
+          <w:color w:val="CC7832"/>
+          <w:sz w:val="18"/>
+          <w:szCs w:val="18"/>
+        </w:rPr>
+        <w:br/>
+        <w:t xml:space="preserve">        </w:t>
+      </w:r>
+      <w:r>
+        <w:rPr>
+          <w:rFonts w:ascii="Courier New" w:eastAsia="Times New Roman" w:hAnsi="Courier New" w:cs="Courier New"/>
+          <w:color w:val="A9B7C6"/>
+          <w:sz w:val="18"/>
+          <w:szCs w:val="18"/>
+        </w:rPr>
+        <w:t>}</w:t>
+      </w:r>
+      <w:r>
+        <w:rPr>
+          <w:rFonts w:ascii="Courier New" w:eastAsia="Times New Roman" w:hAnsi="Courier New" w:cs="Courier New"/>
+          <w:color w:val="A9B7C6"/>
+          <w:sz w:val="18"/>
+          <w:szCs w:val="18"/>
+        </w:rPr>
+        <w:br/>
+        <w:t xml:space="preserve">        </w:t>
+      </w:r>
+      <w:r>
+        <w:rPr>
+          <w:rFonts w:ascii="Courier New" w:eastAsia="Times New Roman" w:hAnsi="Courier New" w:cs="Courier New"/>
+          <w:color w:val="CC7832"/>
+          <w:sz w:val="18"/>
+          <w:szCs w:val="18"/>
+        </w:rPr>
+        <w:t xml:space="preserve">long </w:t>
+      </w:r>
+      <w:r>
+        <w:rPr>
+          <w:rFonts w:ascii="Courier New" w:eastAsia="Times New Roman" w:hAnsi="Courier New" w:cs="Courier New"/>
+          <w:color w:val="A9B7C6"/>
+          <w:sz w:val="18"/>
+          <w:szCs w:val="18"/>
+        </w:rPr>
+        <w:t>startTime = System.</w:t>
+      </w:r>
+      <w:r>
+        <w:rPr>
+          <w:rFonts w:ascii="Courier New" w:eastAsia="Times New Roman" w:hAnsi="Courier New" w:cs="Courier New"/>
+          <w:i/>
+          <w:iCs/>
+          <w:color w:val="A9B7C6"/>
+          <w:sz w:val="18"/>
+          <w:szCs w:val="18"/>
+        </w:rPr>
+        <w:t>nanoTime</w:t>
+      </w:r>
+      <w:r>
+        <w:rPr>
+          <w:rFonts w:ascii="Courier New" w:eastAsia="Times New Roman" w:hAnsi="Courier New" w:cs="Courier New"/>
+          <w:color w:val="A9B7C6"/>
+          <w:sz w:val="18"/>
+          <w:szCs w:val="18"/>
+        </w:rPr>
+        <w:t>()</w:t>
+      </w:r>
+      <w:r>
+        <w:rPr>
+          <w:rFonts w:ascii="Courier New" w:eastAsia="Times New Roman" w:hAnsi="Courier New" w:cs="Courier New"/>
+          <w:color w:val="CC7832"/>
+          <w:sz w:val="18"/>
+          <w:szCs w:val="18"/>
+        </w:rPr>
+        <w:t>;</w:t>
+      </w:r>
+      <w:r>
+        <w:rPr>
+          <w:rFonts w:ascii="Courier New" w:eastAsia="Times New Roman" w:hAnsi="Courier New" w:cs="Courier New"/>
+          <w:color w:val="CC7832"/>
+          <w:sz w:val="18"/>
+          <w:szCs w:val="18"/>
+        </w:rPr>
+        <w:br/>
+        <w:t xml:space="preserve">        </w:t>
+      </w:r>
+      <w:r>
+        <w:rPr>
+          <w:rFonts w:ascii="Courier New" w:eastAsia="Times New Roman" w:hAnsi="Courier New" w:cs="Courier New"/>
+          <w:i/>
+          <w:iCs/>
+          <w:color w:val="A9B7C6"/>
+          <w:sz w:val="18"/>
+          <w:szCs w:val="18"/>
+        </w:rPr>
+        <w:t>insertionSort</w:t>
+      </w:r>
+      <w:r>
+        <w:rPr>
+          <w:rFonts w:ascii="Courier New" w:eastAsia="Times New Roman" w:hAnsi="Courier New" w:cs="Courier New"/>
+          <w:color w:val="A9B7C6"/>
+          <w:sz w:val="18"/>
+          <w:szCs w:val="18"/>
+        </w:rPr>
+        <w:t>(i)</w:t>
+      </w:r>
+      <w:r>
+        <w:rPr>
+          <w:rFonts w:ascii="Courier New" w:eastAsia="Times New Roman" w:hAnsi="Courier New" w:cs="Courier New"/>
+          <w:color w:val="CC7832"/>
+          <w:sz w:val="18"/>
+          <w:szCs w:val="18"/>
+        </w:rPr>
+        <w:t>;</w:t>
+      </w:r>
+      <w:r>
+        <w:rPr>
+          <w:rFonts w:ascii="Courier New" w:eastAsia="Times New Roman" w:hAnsi="Courier New" w:cs="Courier New"/>
+          <w:color w:val="CC7832"/>
+          <w:sz w:val="18"/>
+          <w:szCs w:val="18"/>
+        </w:rPr>
+        <w:br/>
+        <w:t xml:space="preserve">        long </w:t>
+      </w:r>
+      <w:r>
+        <w:rPr>
+          <w:rFonts w:ascii="Courier New" w:eastAsia="Times New Roman" w:hAnsi="Courier New" w:cs="Courier New"/>
+          <w:color w:val="A9B7C6"/>
+          <w:sz w:val="18"/>
+          <w:szCs w:val="18"/>
+        </w:rPr>
+        <w:t>endTime = System.</w:t>
+      </w:r>
+      <w:r>
+        <w:rPr>
+          <w:rFonts w:ascii="Courier New" w:eastAsia="Times New Roman" w:hAnsi="Courier New" w:cs="Courier New"/>
+          <w:i/>
+          <w:iCs/>
+          <w:color w:val="A9B7C6"/>
+          <w:sz w:val="18"/>
+          <w:szCs w:val="18"/>
+        </w:rPr>
+        <w:t>nanoTime</w:t>
+      </w:r>
+      <w:r>
+        <w:rPr>
+          <w:rFonts w:ascii="Courier New" w:eastAsia="Times New Roman" w:hAnsi="Courier New" w:cs="Courier New"/>
+          <w:color w:val="A9B7C6"/>
+          <w:sz w:val="18"/>
+          <w:szCs w:val="18"/>
+        </w:rPr>
+        <w:t>()</w:t>
+      </w:r>
+      <w:r>
+        <w:rPr>
+          <w:rFonts w:ascii="Courier New" w:eastAsia="Times New Roman" w:hAnsi="Courier New" w:cs="Courier New"/>
+          <w:color w:val="CC7832"/>
+          <w:sz w:val="18"/>
+          <w:szCs w:val="18"/>
+        </w:rPr>
+        <w:t>;</w:t>
+      </w:r>
+      <w:r>
+        <w:rPr>
+          <w:rFonts w:ascii="Courier New" w:eastAsia="Times New Roman" w:hAnsi="Courier New" w:cs="Courier New"/>
+          <w:color w:val="CC7832"/>
+          <w:sz w:val="18"/>
+          <w:szCs w:val="18"/>
+        </w:rPr>
+        <w:br/>
+        <w:t xml:space="preserve">        long </w:t>
+      </w:r>
+      <w:r>
+        <w:rPr>
+          <w:rFonts w:ascii="Courier New" w:eastAsia="Times New Roman" w:hAnsi="Courier New" w:cs="Courier New"/>
+          <w:color w:val="A9B7C6"/>
+          <w:sz w:val="18"/>
+          <w:szCs w:val="18"/>
+        </w:rPr>
+        <w:t xml:space="preserve">duration = (endTime - startTime) / </w:t>
+      </w:r>
+      <w:r>
+        <w:rPr>
+          <w:rFonts w:ascii="Courier New" w:eastAsia="Times New Roman" w:hAnsi="Courier New" w:cs="Courier New"/>
+          <w:color w:val="6897BB"/>
+          <w:sz w:val="18"/>
+          <w:szCs w:val="18"/>
+        </w:rPr>
+        <w:t>1000L</w:t>
+      </w:r>
+      <w:r>
+        <w:rPr>
+          <w:rFonts w:ascii="Courier New" w:eastAsia="Times New Roman" w:hAnsi="Courier New" w:cs="Courier New"/>
+          <w:color w:val="CC7832"/>
+          <w:sz w:val="18"/>
+          <w:szCs w:val="18"/>
+        </w:rPr>
+        <w:t>;</w:t>
+      </w:r>
+      <w:r>
+        <w:rPr>
+          <w:rFonts w:ascii="Courier New" w:eastAsia="Times New Roman" w:hAnsi="Courier New" w:cs="Courier New"/>
+          <w:color w:val="CC7832"/>
+          <w:sz w:val="18"/>
+          <w:szCs w:val="18"/>
+        </w:rPr>
+        <w:br/>
+        <w:t xml:space="preserve">        </w:t>
+      </w:r>
+      <w:r>
+        <w:rPr>
+          <w:rFonts w:ascii="Courier New" w:eastAsia="Times New Roman" w:hAnsi="Courier New" w:cs="Courier New"/>
+          <w:color w:val="A9B7C6"/>
+          <w:sz w:val="18"/>
+          <w:szCs w:val="18"/>
+        </w:rPr>
+        <w:t>System.</w:t>
+      </w:r>
+      <w:r>
+        <w:rPr>
+          <w:rFonts w:ascii="Courier New" w:eastAsia="Times New Roman" w:hAnsi="Courier New" w:cs="Courier New"/>
+          <w:i/>
+          <w:iCs/>
+          <w:color w:val="9876AA"/>
+          <w:sz w:val="18"/>
+          <w:szCs w:val="18"/>
+        </w:rPr>
+        <w:t>out</w:t>
+      </w:r>
+      <w:r>
+        <w:rPr>
+          <w:rFonts w:ascii="Courier New" w:eastAsia="Times New Roman" w:hAnsi="Courier New" w:cs="Courier New"/>
+          <w:color w:val="A9B7C6"/>
+          <w:sz w:val="18"/>
+          <w:szCs w:val="18"/>
+        </w:rPr>
+        <w:t>.println(</w:t>
+      </w:r>
+      <w:r>
+        <w:rPr>
+          <w:rFonts w:ascii="Courier New" w:eastAsia="Times New Roman" w:hAnsi="Courier New" w:cs="Courier New"/>
+          <w:color w:val="6A8759"/>
+          <w:sz w:val="18"/>
+          <w:szCs w:val="18"/>
+        </w:rPr>
+        <w:t xml:space="preserve">"Working on an array of length " </w:t>
+      </w:r>
+      <w:r>
+        <w:rPr>
+          <w:rFonts w:ascii="Courier New" w:eastAsia="Times New Roman" w:hAnsi="Courier New" w:cs="Courier New"/>
+          <w:color w:val="A9B7C6"/>
+          <w:sz w:val="18"/>
+          <w:szCs w:val="18"/>
+        </w:rPr>
+        <w:t>+ i.</w:t>
+      </w:r>
+      <w:r>
+        <w:rPr>
+          <w:rFonts w:ascii="Courier New" w:eastAsia="Times New Roman" w:hAnsi="Courier New" w:cs="Courier New"/>
+          <w:color w:val="9876AA"/>
+          <w:sz w:val="18"/>
+          <w:szCs w:val="18"/>
+        </w:rPr>
+        <w:t xml:space="preserve">length </w:t>
+      </w:r>
+      <w:r>
+        <w:rPr>
+          <w:rFonts w:ascii="Courier New" w:eastAsia="Times New Roman" w:hAnsi="Courier New" w:cs="Courier New"/>
+          <w:color w:val="A9B7C6"/>
+          <w:sz w:val="18"/>
+          <w:szCs w:val="18"/>
+        </w:rPr>
+        <w:t xml:space="preserve">+ </w:t>
+      </w:r>
+      <w:r>
+        <w:rPr>
+          <w:rFonts w:ascii="Courier New" w:eastAsia="Times New Roman" w:hAnsi="Courier New" w:cs="Courier New"/>
+          <w:color w:val="6A8759"/>
+          <w:sz w:val="18"/>
+          <w:szCs w:val="18"/>
+        </w:rPr>
+        <w:t>"."</w:t>
+      </w:r>
+      <w:r>
+        <w:rPr>
+          <w:rFonts w:ascii="Courier New" w:eastAsia="Times New Roman" w:hAnsi="Courier New" w:cs="Courier New"/>
+          <w:color w:val="A9B7C6"/>
+          <w:sz w:val="18"/>
+          <w:szCs w:val="18"/>
+        </w:rPr>
+        <w:t>)</w:t>
+      </w:r>
+      <w:r>
+        <w:rPr>
+          <w:rFonts w:ascii="Courier New" w:eastAsia="Times New Roman" w:hAnsi="Courier New" w:cs="Courier New"/>
+          <w:color w:val="CC7832"/>
+          <w:sz w:val="18"/>
+          <w:szCs w:val="18"/>
+        </w:rPr>
+        <w:t>;</w:t>
+      </w:r>
+      <w:r>
+        <w:rPr>
+          <w:rFonts w:ascii="Courier New" w:eastAsia="Times New Roman" w:hAnsi="Courier New" w:cs="Courier New"/>
+          <w:color w:val="CC7832"/>
+          <w:sz w:val="18"/>
+          <w:szCs w:val="18"/>
+        </w:rPr>
+        <w:br/>
+        <w:t xml:space="preserve">        </w:t>
+      </w:r>
+      <w:r>
+        <w:rPr>
+          <w:rFonts w:ascii="Courier New" w:eastAsia="Times New Roman" w:hAnsi="Courier New" w:cs="Courier New"/>
+          <w:color w:val="A9B7C6"/>
+          <w:sz w:val="18"/>
+          <w:szCs w:val="18"/>
+        </w:rPr>
+        <w:t>System.</w:t>
+      </w:r>
+      <w:r>
+        <w:rPr>
+          <w:rFonts w:ascii="Courier New" w:eastAsia="Times New Roman" w:hAnsi="Courier New" w:cs="Courier New"/>
+          <w:i/>
+          <w:iCs/>
+          <w:color w:val="9876AA"/>
+          <w:sz w:val="18"/>
+          <w:szCs w:val="18"/>
+        </w:rPr>
+        <w:t>out</w:t>
+      </w:r>
+      <w:r>
+        <w:rPr>
+          <w:rFonts w:ascii="Courier New" w:eastAsia="Times New Roman" w:hAnsi="Courier New" w:cs="Courier New"/>
+          <w:color w:val="A9B7C6"/>
+          <w:sz w:val="18"/>
+          <w:szCs w:val="18"/>
+        </w:rPr>
+        <w:t>.println(</w:t>
+      </w:r>
+      <w:r>
+        <w:rPr>
+          <w:rFonts w:ascii="Courier New" w:eastAsia="Times New Roman" w:hAnsi="Courier New" w:cs="Courier New"/>
+          <w:color w:val="6A8759"/>
+          <w:sz w:val="18"/>
+          <w:szCs w:val="18"/>
+        </w:rPr>
+        <w:t xml:space="preserve">"Insertion sort: " </w:t>
+      </w:r>
+      <w:r>
+        <w:rPr>
+          <w:rFonts w:ascii="Courier New" w:eastAsia="Times New Roman" w:hAnsi="Courier New" w:cs="Courier New"/>
+          <w:color w:val="A9B7C6"/>
+          <w:sz w:val="18"/>
+          <w:szCs w:val="18"/>
+        </w:rPr>
+        <w:t xml:space="preserve">+ duration + </w:t>
+      </w:r>
+      <w:r>
+        <w:rPr>
+          <w:rFonts w:ascii="Courier New" w:eastAsia="Times New Roman" w:hAnsi="Courier New" w:cs="Courier New"/>
+          <w:color w:val="6A8759"/>
+          <w:sz w:val="18"/>
+          <w:szCs w:val="18"/>
+        </w:rPr>
+        <w:t>"ms."</w:t>
+      </w:r>
+      <w:r>
+        <w:rPr>
+          <w:rFonts w:ascii="Courier New" w:eastAsia="Times New Roman" w:hAnsi="Courier New" w:cs="Courier New"/>
+          <w:color w:val="A9B7C6"/>
+          <w:sz w:val="18"/>
+          <w:szCs w:val="18"/>
+        </w:rPr>
+        <w:t>)</w:t>
+      </w:r>
+      <w:r>
+        <w:rPr>
+          <w:rFonts w:ascii="Courier New" w:eastAsia="Times New Roman" w:hAnsi="Courier New" w:cs="Courier New"/>
+          <w:color w:val="CC7832"/>
+          <w:sz w:val="18"/>
+          <w:szCs w:val="18"/>
+        </w:rPr>
+        <w:t>;</w:t>
+      </w:r>
+      <w:r>
+        <w:rPr>
+          <w:rFonts w:ascii="Courier New" w:eastAsia="Times New Roman" w:hAnsi="Courier New" w:cs="Courier New"/>
+          <w:color w:val="CC7832"/>
+          <w:sz w:val="18"/>
+          <w:szCs w:val="18"/>
+        </w:rPr>
+        <w:br/>
+      </w:r>
+      <w:r>
+        <w:rPr>
+          <w:rFonts w:ascii="Courier New" w:eastAsia="Times New Roman" w:hAnsi="Courier New" w:cs="Courier New"/>
+          <w:color w:val="CC7832"/>
+          <w:sz w:val="18"/>
+          <w:szCs w:val="18"/>
+        </w:rPr>
+        <w:br/>
+        <w:t xml:space="preserve">        </w:t>
+      </w:r>
+      <w:r>
+        <w:rPr>
+          <w:rFonts w:ascii="Courier New" w:eastAsia="Times New Roman" w:hAnsi="Courier New" w:cs="Courier New"/>
+          <w:color w:val="808080"/>
+          <w:sz w:val="18"/>
+          <w:szCs w:val="18"/>
+        </w:rPr>
+        <w:t>//Selection Sort:</w:t>
+      </w:r>
+      <w:r>
+        <w:rPr>
+          <w:rFonts w:ascii="Courier New" w:eastAsia="Times New Roman" w:hAnsi="Courier New" w:cs="Courier New"/>
+          <w:color w:val="808080"/>
+          <w:sz w:val="18"/>
+          <w:szCs w:val="18"/>
+        </w:rPr>
+        <w:br/>
+        <w:t xml:space="preserve">        </w:t>
+      </w:r>
+      <w:r>
+        <w:rPr>
+          <w:rFonts w:ascii="Courier New" w:eastAsia="Times New Roman" w:hAnsi="Courier New" w:cs="Courier New"/>
+          <w:color w:val="CC7832"/>
+          <w:sz w:val="18"/>
+          <w:szCs w:val="18"/>
+        </w:rPr>
+        <w:t xml:space="preserve">for </w:t>
+      </w:r>
+      <w:r>
+        <w:rPr>
+          <w:rFonts w:ascii="Courier New" w:eastAsia="Times New Roman" w:hAnsi="Courier New" w:cs="Courier New"/>
+          <w:color w:val="A9B7C6"/>
+          <w:sz w:val="18"/>
+          <w:szCs w:val="18"/>
+        </w:rPr>
+        <w:t>(</w:t>
+      </w:r>
+      <w:r>
+        <w:rPr>
+          <w:rFonts w:ascii="Courier New" w:eastAsia="Times New Roman" w:hAnsi="Courier New" w:cs="Courier New"/>
+          <w:color w:val="CC7832"/>
+          <w:sz w:val="18"/>
+          <w:szCs w:val="18"/>
+        </w:rPr>
+        <w:t xml:space="preserve">int </w:t>
+      </w:r>
+      <w:r>
+        <w:rPr>
+          <w:rFonts w:ascii="Courier New" w:eastAsia="Times New Roman" w:hAnsi="Courier New" w:cs="Courier New"/>
+          <w:color w:val="A9B7C6"/>
+          <w:sz w:val="18"/>
+          <w:szCs w:val="18"/>
+        </w:rPr>
+        <w:t>j : i) {</w:t>
+      </w:r>
+      <w:r>
+        <w:rPr>
+          <w:rFonts w:ascii="Courier New" w:eastAsia="Times New Roman" w:hAnsi="Courier New" w:cs="Courier New"/>
+          <w:color w:val="A9B7C6"/>
+          <w:sz w:val="18"/>
+          <w:szCs w:val="18"/>
+        </w:rPr>
+        <w:br/>
+        <w:t xml:space="preserve">            j = r.nextInt(</w:t>
+      </w:r>
+      <w:r>
+        <w:rPr>
+          <w:rFonts w:ascii="Courier New" w:eastAsia="Times New Roman" w:hAnsi="Courier New" w:cs="Courier New"/>
+          <w:color w:val="6897BB"/>
+          <w:sz w:val="18"/>
+          <w:szCs w:val="18"/>
+        </w:rPr>
+        <w:t>999999</w:t>
+      </w:r>
+      <w:r>
+        <w:rPr>
+          <w:rFonts w:ascii="Courier New" w:eastAsia="Times New Roman" w:hAnsi="Courier New" w:cs="Courier New"/>
+          <w:color w:val="A9B7C6"/>
+          <w:sz w:val="18"/>
+          <w:szCs w:val="18"/>
+        </w:rPr>
+        <w:t>)</w:t>
+      </w:r>
+      <w:r>
+        <w:rPr>
+          <w:rFonts w:ascii="Courier New" w:eastAsia="Times New Roman" w:hAnsi="Courier New" w:cs="Courier New"/>
+          <w:color w:val="CC7832"/>
+          <w:sz w:val="18"/>
+          <w:szCs w:val="18"/>
+        </w:rPr>
+        <w:t>;</w:t>
+      </w:r>
+      <w:r>
+        <w:rPr>
+          <w:rFonts w:ascii="Courier New" w:eastAsia="Times New Roman" w:hAnsi="Courier New" w:cs="Courier New"/>
+          <w:color w:val="CC7832"/>
+          <w:sz w:val="18"/>
+          <w:szCs w:val="18"/>
+        </w:rPr>
+        <w:br/>
+        <w:t xml:space="preserve">        </w:t>
+      </w:r>
+      <w:r>
+        <w:rPr>
+          <w:rFonts w:ascii="Courier New" w:eastAsia="Times New Roman" w:hAnsi="Courier New" w:cs="Courier New"/>
+          <w:color w:val="A9B7C6"/>
+          <w:sz w:val="18"/>
+          <w:szCs w:val="18"/>
+        </w:rPr>
+        <w:t>}</w:t>
+      </w:r>
+      <w:r>
+        <w:rPr>
+          <w:rFonts w:ascii="Courier New" w:eastAsia="Times New Roman" w:hAnsi="Courier New" w:cs="Courier New"/>
+          <w:color w:val="A9B7C6"/>
+          <w:sz w:val="18"/>
+          <w:szCs w:val="18"/>
+        </w:rPr>
+        <w:br/>
+        <w:t xml:space="preserve">        startTime = System.</w:t>
+      </w:r>
+      <w:r>
+        <w:rPr>
+          <w:rFonts w:ascii="Courier New" w:eastAsia="Times New Roman" w:hAnsi="Courier New" w:cs="Courier New"/>
+          <w:i/>
+          <w:iCs/>
+          <w:color w:val="A9B7C6"/>
+          <w:sz w:val="18"/>
+          <w:szCs w:val="18"/>
+        </w:rPr>
+        <w:t>nanoTime</w:t>
+      </w:r>
+      <w:r>
+        <w:rPr>
+          <w:rFonts w:ascii="Courier New" w:eastAsia="Times New Roman" w:hAnsi="Courier New" w:cs="Courier New"/>
+          <w:color w:val="A9B7C6"/>
+          <w:sz w:val="18"/>
+          <w:szCs w:val="18"/>
+        </w:rPr>
+        <w:t>()</w:t>
+      </w:r>
+      <w:r>
+        <w:rPr>
+          <w:rFonts w:ascii="Courier New" w:eastAsia="Times New Roman" w:hAnsi="Courier New" w:cs="Courier New"/>
+          <w:color w:val="CC7832"/>
+          <w:sz w:val="18"/>
+          <w:szCs w:val="18"/>
+        </w:rPr>
+        <w:t>;</w:t>
+      </w:r>
+      <w:r>
+        <w:rPr>
+          <w:rFonts w:ascii="Courier New" w:eastAsia="Times New Roman" w:hAnsi="Courier New" w:cs="Courier New"/>
+          <w:color w:val="CC7832"/>
+          <w:sz w:val="18"/>
+          <w:szCs w:val="18"/>
+        </w:rPr>
+        <w:br/>
+        <w:t xml:space="preserve">        </w:t>
+      </w:r>
+      <w:r>
+        <w:rPr>
+          <w:rFonts w:ascii="Courier New" w:eastAsia="Times New Roman" w:hAnsi="Courier New" w:cs="Courier New"/>
+          <w:i/>
+          <w:iCs/>
+          <w:color w:val="A9B7C6"/>
+          <w:sz w:val="18"/>
+          <w:szCs w:val="18"/>
+        </w:rPr>
+        <w:t>selectionSort</w:t>
+      </w:r>
+      <w:r>
+        <w:rPr>
+          <w:rFonts w:ascii="Courier New" w:eastAsia="Times New Roman" w:hAnsi="Courier New" w:cs="Courier New"/>
+          <w:color w:val="A9B7C6"/>
+          <w:sz w:val="18"/>
+          <w:szCs w:val="18"/>
+        </w:rPr>
+        <w:t>(i)</w:t>
+      </w:r>
+      <w:r>
+        <w:rPr>
+          <w:rFonts w:ascii="Courier New" w:eastAsia="Times New Roman" w:hAnsi="Courier New" w:cs="Courier New"/>
+          <w:color w:val="CC7832"/>
+          <w:sz w:val="18"/>
+          <w:szCs w:val="18"/>
+        </w:rPr>
+        <w:t>;</w:t>
+      </w:r>
+      <w:r>
+        <w:rPr>
+          <w:rFonts w:ascii="Courier New" w:eastAsia="Times New Roman" w:hAnsi="Courier New" w:cs="Courier New"/>
+          <w:color w:val="CC7832"/>
+          <w:sz w:val="18"/>
+          <w:szCs w:val="18"/>
+        </w:rPr>
+        <w:br/>
+        <w:t xml:space="preserve">        </w:t>
+      </w:r>
+      <w:r>
+        <w:rPr>
+          <w:rFonts w:ascii="Courier New" w:eastAsia="Times New Roman" w:hAnsi="Courier New" w:cs="Courier New"/>
+          <w:color w:val="A9B7C6"/>
+          <w:sz w:val="18"/>
+          <w:szCs w:val="18"/>
+        </w:rPr>
+        <w:t>endTime = System.</w:t>
+      </w:r>
+      <w:r>
+        <w:rPr>
+          <w:rFonts w:ascii="Courier New" w:eastAsia="Times New Roman" w:hAnsi="Courier New" w:cs="Courier New"/>
+          <w:i/>
+          <w:iCs/>
+          <w:color w:val="A9B7C6"/>
+          <w:sz w:val="18"/>
+          <w:szCs w:val="18"/>
+        </w:rPr>
+        <w:t>nanoTime</w:t>
+      </w:r>
+      <w:r>
+        <w:rPr>
+          <w:rFonts w:ascii="Courier New" w:eastAsia="Times New Roman" w:hAnsi="Courier New" w:cs="Courier New"/>
+          <w:color w:val="A9B7C6"/>
+          <w:sz w:val="18"/>
+          <w:szCs w:val="18"/>
+        </w:rPr>
+        <w:t>()</w:t>
+      </w:r>
+      <w:r>
+        <w:rPr>
+          <w:rFonts w:ascii="Courier New" w:eastAsia="Times New Roman" w:hAnsi="Courier New" w:cs="Courier New"/>
+          <w:color w:val="CC7832"/>
+          <w:sz w:val="18"/>
+          <w:szCs w:val="18"/>
+        </w:rPr>
+        <w:t>;</w:t>
+      </w:r>
+      <w:r>
+        <w:rPr>
+          <w:rFonts w:ascii="Courier New" w:eastAsia="Times New Roman" w:hAnsi="Courier New" w:cs="Courier New"/>
+          <w:color w:val="CC7832"/>
+          <w:sz w:val="18"/>
+          <w:szCs w:val="18"/>
+        </w:rPr>
+        <w:br/>
+        <w:t xml:space="preserve">        </w:t>
+      </w:r>
+      <w:r>
+        <w:rPr>
+          <w:rFonts w:ascii="Courier New" w:eastAsia="Times New Roman" w:hAnsi="Courier New" w:cs="Courier New"/>
+          <w:color w:val="A9B7C6"/>
+          <w:sz w:val="18"/>
+          <w:szCs w:val="18"/>
+        </w:rPr>
+        <w:t xml:space="preserve">duration = (endTime - startTime) / </w:t>
+      </w:r>
+      <w:r>
+        <w:rPr>
+          <w:rFonts w:ascii="Courier New" w:eastAsia="Times New Roman" w:hAnsi="Courier New" w:cs="Courier New"/>
+          <w:color w:val="6897BB"/>
+          <w:sz w:val="18"/>
+          <w:szCs w:val="18"/>
+        </w:rPr>
+        <w:t>1000L</w:t>
+      </w:r>
+      <w:r>
+        <w:rPr>
+          <w:rFonts w:ascii="Courier New" w:eastAsia="Times New Roman" w:hAnsi="Courier New" w:cs="Courier New"/>
+          <w:color w:val="CC7832"/>
+          <w:sz w:val="18"/>
+          <w:szCs w:val="18"/>
+        </w:rPr>
+        <w:t>;</w:t>
+      </w:r>
+      <w:r>
+        <w:rPr>
+          <w:rFonts w:ascii="Courier New" w:eastAsia="Times New Roman" w:hAnsi="Courier New" w:cs="Courier New"/>
+          <w:color w:val="CC7832"/>
+          <w:sz w:val="18"/>
+          <w:szCs w:val="18"/>
+        </w:rPr>
+        <w:br/>
+        <w:t xml:space="preserve">        </w:t>
+      </w:r>
+      <w:r>
+        <w:rPr>
+          <w:rFonts w:ascii="Courier New" w:eastAsia="Times New Roman" w:hAnsi="Courier New" w:cs="Courier New"/>
+          <w:color w:val="A9B7C6"/>
+          <w:sz w:val="18"/>
+          <w:szCs w:val="18"/>
+        </w:rPr>
+        <w:t>System.</w:t>
+      </w:r>
+      <w:r>
+        <w:rPr>
+          <w:rFonts w:ascii="Courier New" w:eastAsia="Times New Roman" w:hAnsi="Courier New" w:cs="Courier New"/>
+          <w:i/>
+          <w:iCs/>
+          <w:color w:val="9876AA"/>
+          <w:sz w:val="18"/>
+          <w:szCs w:val="18"/>
+        </w:rPr>
+        <w:t>out</w:t>
+      </w:r>
+      <w:r>
+        <w:rPr>
+          <w:rFonts w:ascii="Courier New" w:eastAsia="Times New Roman" w:hAnsi="Courier New" w:cs="Courier New"/>
+          <w:color w:val="A9B7C6"/>
+          <w:sz w:val="18"/>
+          <w:szCs w:val="18"/>
+        </w:rPr>
+        <w:t>.println(</w:t>
+      </w:r>
+      <w:r>
+        <w:rPr>
+          <w:rFonts w:ascii="Courier New" w:eastAsia="Times New Roman" w:hAnsi="Courier New" w:cs="Courier New"/>
+          <w:color w:val="6A8759"/>
+          <w:sz w:val="18"/>
+          <w:szCs w:val="18"/>
+        </w:rPr>
+        <w:t xml:space="preserve">"Selection sort: " </w:t>
+      </w:r>
+      <w:r>
+        <w:rPr>
+          <w:rFonts w:ascii="Courier New" w:eastAsia="Times New Roman" w:hAnsi="Courier New" w:cs="Courier New"/>
+          <w:color w:val="A9B7C6"/>
+          <w:sz w:val="18"/>
+          <w:szCs w:val="18"/>
+        </w:rPr>
+        <w:t xml:space="preserve">+ duration + </w:t>
+      </w:r>
+      <w:r>
+        <w:rPr>
+          <w:rFonts w:ascii="Courier New" w:eastAsia="Times New Roman" w:hAnsi="Courier New" w:cs="Courier New"/>
+          <w:color w:val="6A8759"/>
+          <w:sz w:val="18"/>
+          <w:szCs w:val="18"/>
+        </w:rPr>
+        <w:t>"ms."</w:t>
+      </w:r>
+      <w:r>
+        <w:rPr>
+          <w:rFonts w:ascii="Courier New" w:eastAsia="Times New Roman" w:hAnsi="Courier New" w:cs="Courier New"/>
+          <w:color w:val="A9B7C6"/>
+          <w:sz w:val="18"/>
+          <w:szCs w:val="18"/>
+        </w:rPr>
+        <w:t>)</w:t>
+      </w:r>
+      <w:r>
+        <w:rPr>
+          <w:rFonts w:ascii="Courier New" w:eastAsia="Times New Roman" w:hAnsi="Courier New" w:cs="Courier New"/>
+          <w:color w:val="CC7832"/>
+          <w:sz w:val="18"/>
+          <w:szCs w:val="18"/>
+        </w:rPr>
+        <w:t>;</w:t>
+      </w:r>
+      <w:r>
+        <w:rPr>
+          <w:rFonts w:ascii="Courier New" w:eastAsia="Times New Roman" w:hAnsi="Courier New" w:cs="Courier New"/>
+          <w:color w:val="CC7832"/>
+          <w:sz w:val="18"/>
+          <w:szCs w:val="18"/>
+        </w:rPr>
+        <w:br/>
+      </w:r>
+      <w:r>
+        <w:rPr>
+          <w:rFonts w:ascii="Courier New" w:eastAsia="Times New Roman" w:hAnsi="Courier New" w:cs="Courier New"/>
+          <w:color w:val="CC7832"/>
+          <w:sz w:val="18"/>
+          <w:szCs w:val="18"/>
+        </w:rPr>
+        <w:br/>
+        <w:t xml:space="preserve">        </w:t>
+      </w:r>
+      <w:r>
+        <w:rPr>
+          <w:rFonts w:ascii="Courier New" w:eastAsia="Times New Roman" w:hAnsi="Courier New" w:cs="Courier New"/>
+          <w:color w:val="808080"/>
+          <w:sz w:val="18"/>
+          <w:szCs w:val="18"/>
+        </w:rPr>
+        <w:t>//Merge Sort:</w:t>
+      </w:r>
+      <w:r>
+        <w:rPr>
+          <w:rFonts w:ascii="Courier New" w:eastAsia="Times New Roman" w:hAnsi="Courier New" w:cs="Courier New"/>
+          <w:color w:val="808080"/>
+          <w:sz w:val="18"/>
+          <w:szCs w:val="18"/>
+        </w:rPr>
+        <w:br/>
+        <w:t xml:space="preserve">        </w:t>
+      </w:r>
+      <w:r>
+        <w:rPr>
+          <w:rFonts w:ascii="Courier New" w:eastAsia="Times New Roman" w:hAnsi="Courier New" w:cs="Courier New"/>
+          <w:color w:val="CC7832"/>
+          <w:sz w:val="18"/>
+          <w:szCs w:val="18"/>
+        </w:rPr>
+        <w:t xml:space="preserve">for </w:t>
+      </w:r>
+      <w:r>
+        <w:rPr>
+          <w:rFonts w:ascii="Courier New" w:eastAsia="Times New Roman" w:hAnsi="Courier New" w:cs="Courier New"/>
+          <w:color w:val="A9B7C6"/>
+          <w:sz w:val="18"/>
+          <w:szCs w:val="18"/>
+        </w:rPr>
+        <w:t>(</w:t>
+      </w:r>
+      <w:r>
+        <w:rPr>
+          <w:rFonts w:ascii="Courier New" w:eastAsia="Times New Roman" w:hAnsi="Courier New" w:cs="Courier New"/>
+          <w:color w:val="CC7832"/>
+          <w:sz w:val="18"/>
+          <w:szCs w:val="18"/>
+        </w:rPr>
+        <w:t xml:space="preserve">int </w:t>
+      </w:r>
+      <w:r>
+        <w:rPr>
+          <w:rFonts w:ascii="Courier New" w:eastAsia="Times New Roman" w:hAnsi="Courier New" w:cs="Courier New"/>
+          <w:color w:val="A9B7C6"/>
+          <w:sz w:val="18"/>
+          <w:szCs w:val="18"/>
+        </w:rPr>
+        <w:t>j : i) {</w:t>
+      </w:r>
+      <w:r>
+        <w:rPr>
+          <w:rFonts w:ascii="Courier New" w:eastAsia="Times New Roman" w:hAnsi="Courier New" w:cs="Courier New"/>
+          <w:color w:val="A9B7C6"/>
+          <w:sz w:val="18"/>
+          <w:szCs w:val="18"/>
+        </w:rPr>
+        <w:br/>
+        <w:t xml:space="preserve">            j = r.nextInt(</w:t>
+      </w:r>
+      <w:r>
+        <w:rPr>
+          <w:rFonts w:ascii="Courier New" w:eastAsia="Times New Roman" w:hAnsi="Courier New" w:cs="Courier New"/>
+          <w:color w:val="6897BB"/>
+          <w:sz w:val="18"/>
+          <w:szCs w:val="18"/>
+        </w:rPr>
+        <w:t>999999</w:t>
+      </w:r>
+      <w:r>
+        <w:rPr>
+          <w:rFonts w:ascii="Courier New" w:eastAsia="Times New Roman" w:hAnsi="Courier New" w:cs="Courier New"/>
+          <w:color w:val="A9B7C6"/>
+          <w:sz w:val="18"/>
+          <w:szCs w:val="18"/>
+        </w:rPr>
+        <w:t>)</w:t>
+      </w:r>
+      <w:r>
+        <w:rPr>
+          <w:rFonts w:ascii="Courier New" w:eastAsia="Times New Roman" w:hAnsi="Courier New" w:cs="Courier New"/>
+          <w:color w:val="CC7832"/>
+          <w:sz w:val="18"/>
+          <w:szCs w:val="18"/>
+        </w:rPr>
+        <w:t>;</w:t>
+      </w:r>
+      <w:r>
+        <w:rPr>
+          <w:rFonts w:ascii="Courier New" w:eastAsia="Times New Roman" w:hAnsi="Courier New" w:cs="Courier New"/>
+          <w:color w:val="CC7832"/>
+          <w:sz w:val="18"/>
+          <w:szCs w:val="18"/>
+        </w:rPr>
+        <w:br/>
+        <w:t xml:space="preserve">        </w:t>
+      </w:r>
+      <w:r>
+        <w:rPr>
+          <w:rFonts w:ascii="Courier New" w:eastAsia="Times New Roman" w:hAnsi="Courier New" w:cs="Courier New"/>
+          <w:color w:val="A9B7C6"/>
+          <w:sz w:val="18"/>
+          <w:szCs w:val="18"/>
+        </w:rPr>
+        <w:t>}</w:t>
+      </w:r>
+      <w:r>
+        <w:rPr>
+          <w:rFonts w:ascii="Courier New" w:eastAsia="Times New Roman" w:hAnsi="Courier New" w:cs="Courier New"/>
+          <w:color w:val="A9B7C6"/>
+          <w:sz w:val="18"/>
+          <w:szCs w:val="18"/>
+        </w:rPr>
+        <w:br/>
+        <w:t xml:space="preserve">        startTime = System.</w:t>
+      </w:r>
+      <w:r>
+        <w:rPr>
+          <w:rFonts w:ascii="Courier New" w:eastAsia="Times New Roman" w:hAnsi="Courier New" w:cs="Courier New"/>
+          <w:i/>
+          <w:iCs/>
+          <w:color w:val="A9B7C6"/>
+          <w:sz w:val="18"/>
+          <w:szCs w:val="18"/>
+        </w:rPr>
+        <w:t>nanoTime</w:t>
+      </w:r>
+      <w:r>
+        <w:rPr>
+          <w:rFonts w:ascii="Courier New" w:eastAsia="Times New Roman" w:hAnsi="Courier New" w:cs="Courier New"/>
+          <w:color w:val="A9B7C6"/>
+          <w:sz w:val="18"/>
+          <w:szCs w:val="18"/>
+        </w:rPr>
+        <w:t>()</w:t>
+      </w:r>
+      <w:r>
+        <w:rPr>
+          <w:rFonts w:ascii="Courier New" w:eastAsia="Times New Roman" w:hAnsi="Courier New" w:cs="Courier New"/>
+          <w:color w:val="CC7832"/>
+          <w:sz w:val="18"/>
+          <w:szCs w:val="18"/>
+        </w:rPr>
+        <w:t>;</w:t>
+      </w:r>
+      <w:r>
+        <w:rPr>
+          <w:rFonts w:ascii="Courier New" w:eastAsia="Times New Roman" w:hAnsi="Courier New" w:cs="Courier New"/>
+          <w:color w:val="CC7832"/>
+          <w:sz w:val="18"/>
+          <w:szCs w:val="18"/>
+        </w:rPr>
+        <w:br/>
+        <w:t xml:space="preserve">        </w:t>
+      </w:r>
+      <w:r>
+        <w:rPr>
+          <w:rFonts w:ascii="Courier New" w:eastAsia="Times New Roman" w:hAnsi="Courier New" w:cs="Courier New"/>
+          <w:i/>
+          <w:iCs/>
+          <w:color w:val="A9B7C6"/>
+          <w:sz w:val="18"/>
+          <w:szCs w:val="18"/>
+        </w:rPr>
+        <w:t>mergeSort</w:t>
+      </w:r>
+      <w:r>
+        <w:rPr>
+          <w:rFonts w:ascii="Courier New" w:eastAsia="Times New Roman" w:hAnsi="Courier New" w:cs="Courier New"/>
+          <w:color w:val="A9B7C6"/>
+          <w:sz w:val="18"/>
+          <w:szCs w:val="18"/>
+        </w:rPr>
+        <w:t>(i)</w:t>
+      </w:r>
+      <w:r>
+        <w:rPr>
+          <w:rFonts w:ascii="Courier New" w:eastAsia="Times New Roman" w:hAnsi="Courier New" w:cs="Courier New"/>
+          <w:color w:val="CC7832"/>
+          <w:sz w:val="18"/>
+          <w:szCs w:val="18"/>
+        </w:rPr>
+        <w:t>;</w:t>
+      </w:r>
+      <w:r>
+        <w:rPr>
+          <w:rFonts w:ascii="Courier New" w:eastAsia="Times New Roman" w:hAnsi="Courier New" w:cs="Courier New"/>
+          <w:color w:val="CC7832"/>
+          <w:sz w:val="18"/>
+          <w:szCs w:val="18"/>
+        </w:rPr>
+        <w:br/>
+        <w:t xml:space="preserve">        </w:t>
+      </w:r>
+      <w:r>
+        <w:rPr>
+          <w:rFonts w:ascii="Courier New" w:eastAsia="Times New Roman" w:hAnsi="Courier New" w:cs="Courier New"/>
+          <w:color w:val="A9B7C6"/>
+          <w:sz w:val="18"/>
+          <w:szCs w:val="18"/>
+        </w:rPr>
+        <w:t>endTime = System.</w:t>
+      </w:r>
+      <w:r>
+        <w:rPr>
+          <w:rFonts w:ascii="Courier New" w:eastAsia="Times New Roman" w:hAnsi="Courier New" w:cs="Courier New"/>
+          <w:i/>
+          <w:iCs/>
+          <w:color w:val="A9B7C6"/>
+          <w:sz w:val="18"/>
+          <w:szCs w:val="18"/>
+        </w:rPr>
+        <w:t>nanoTime</w:t>
+      </w:r>
+      <w:r>
+        <w:rPr>
+          <w:rFonts w:ascii="Courier New" w:eastAsia="Times New Roman" w:hAnsi="Courier New" w:cs="Courier New"/>
+          <w:color w:val="A9B7C6"/>
+          <w:sz w:val="18"/>
+          <w:szCs w:val="18"/>
+        </w:rPr>
+        <w:t>()</w:t>
+      </w:r>
+      <w:r>
+        <w:rPr>
+          <w:rFonts w:ascii="Courier New" w:eastAsia="Times New Roman" w:hAnsi="Courier New" w:cs="Courier New"/>
+          <w:color w:val="CC7832"/>
+          <w:sz w:val="18"/>
+          <w:szCs w:val="18"/>
+        </w:rPr>
+        <w:t>;</w:t>
+      </w:r>
+      <w:r>
+        <w:rPr>
+          <w:rFonts w:ascii="Courier New" w:eastAsia="Times New Roman" w:hAnsi="Courier New" w:cs="Courier New"/>
+          <w:color w:val="CC7832"/>
+          <w:sz w:val="18"/>
+          <w:szCs w:val="18"/>
+        </w:rPr>
+        <w:br/>
+        <w:t xml:space="preserve">        </w:t>
+      </w:r>
+      <w:r>
+        <w:rPr>
+          <w:rFonts w:ascii="Courier New" w:eastAsia="Times New Roman" w:hAnsi="Courier New" w:cs="Courier New"/>
+          <w:color w:val="A9B7C6"/>
+          <w:sz w:val="18"/>
+          <w:szCs w:val="18"/>
+        </w:rPr>
+        <w:t xml:space="preserve">duration = (endTime - startTime) / </w:t>
+      </w:r>
+      <w:r>
+        <w:rPr>
+          <w:rFonts w:ascii="Courier New" w:eastAsia="Times New Roman" w:hAnsi="Courier New" w:cs="Courier New"/>
+          <w:color w:val="6897BB"/>
+          <w:sz w:val="18"/>
+          <w:szCs w:val="18"/>
+        </w:rPr>
+        <w:t>1000L</w:t>
+      </w:r>
+      <w:r>
+        <w:rPr>
+          <w:rFonts w:ascii="Courier New" w:eastAsia="Times New Roman" w:hAnsi="Courier New" w:cs="Courier New"/>
+          <w:color w:val="CC7832"/>
+          <w:sz w:val="18"/>
+          <w:szCs w:val="18"/>
+        </w:rPr>
+        <w:t>;</w:t>
+      </w:r>
+      <w:r>
+        <w:rPr>
+          <w:rFonts w:ascii="Courier New" w:eastAsia="Times New Roman" w:hAnsi="Courier New" w:cs="Courier New"/>
+          <w:color w:val="CC7832"/>
+          <w:sz w:val="18"/>
+          <w:szCs w:val="18"/>
+        </w:rPr>
+        <w:br/>
+        <w:t xml:space="preserve">        </w:t>
+      </w:r>
+      <w:r>
+        <w:rPr>
+          <w:rFonts w:ascii="Courier New" w:eastAsia="Times New Roman" w:hAnsi="Courier New" w:cs="Courier New"/>
+          <w:color w:val="A9B7C6"/>
+          <w:sz w:val="18"/>
+          <w:szCs w:val="18"/>
+        </w:rPr>
+        <w:t>System.</w:t>
+      </w:r>
+      <w:r>
+        <w:rPr>
+          <w:rFonts w:ascii="Courier New" w:eastAsia="Times New Roman" w:hAnsi="Courier New" w:cs="Courier New"/>
+          <w:i/>
+          <w:iCs/>
+          <w:color w:val="9876AA"/>
+          <w:sz w:val="18"/>
+          <w:szCs w:val="18"/>
+        </w:rPr>
+        <w:t>out</w:t>
+      </w:r>
+      <w:r>
+        <w:rPr>
+          <w:rFonts w:ascii="Courier New" w:eastAsia="Times New Roman" w:hAnsi="Courier New" w:cs="Courier New"/>
+          <w:color w:val="A9B7C6"/>
+          <w:sz w:val="18"/>
+          <w:szCs w:val="18"/>
+        </w:rPr>
+        <w:t>.println(</w:t>
+      </w:r>
+      <w:r>
+        <w:rPr>
+          <w:rFonts w:ascii="Courier New" w:eastAsia="Times New Roman" w:hAnsi="Courier New" w:cs="Courier New"/>
+          <w:color w:val="6A8759"/>
+          <w:sz w:val="18"/>
+          <w:szCs w:val="18"/>
+        </w:rPr>
+        <w:t xml:space="preserve">"Merge sort: " </w:t>
+      </w:r>
+      <w:r>
+        <w:rPr>
+          <w:rFonts w:ascii="Courier New" w:eastAsia="Times New Roman" w:hAnsi="Courier New" w:cs="Courier New"/>
+          <w:color w:val="A9B7C6"/>
+          <w:sz w:val="18"/>
+          <w:szCs w:val="18"/>
+        </w:rPr>
+        <w:t xml:space="preserve">+ duration + </w:t>
+      </w:r>
+      <w:r>
+        <w:rPr>
+          <w:rFonts w:ascii="Courier New" w:eastAsia="Times New Roman" w:hAnsi="Courier New" w:cs="Courier New"/>
+          <w:color w:val="6A8759"/>
+          <w:sz w:val="18"/>
+          <w:szCs w:val="18"/>
+        </w:rPr>
+        <w:t>"ms."</w:t>
+      </w:r>
+      <w:r>
+        <w:rPr>
+          <w:rFonts w:ascii="Courier New" w:eastAsia="Times New Roman" w:hAnsi="Courier New" w:cs="Courier New"/>
+          <w:color w:val="A9B7C6"/>
+          <w:sz w:val="18"/>
+          <w:szCs w:val="18"/>
+        </w:rPr>
+        <w:t>)</w:t>
+      </w:r>
+      <w:r>
+        <w:rPr>
+          <w:rFonts w:ascii="Courier New" w:eastAsia="Times New Roman" w:hAnsi="Courier New" w:cs="Courier New"/>
+          <w:color w:val="CC7832"/>
+          <w:sz w:val="18"/>
+          <w:szCs w:val="18"/>
+        </w:rPr>
+        <w:t>;</w:t>
+      </w:r>
+      <w:r>
+        <w:rPr>
+          <w:rFonts w:ascii="Courier New" w:eastAsia="Times New Roman" w:hAnsi="Courier New" w:cs="Courier New"/>
+          <w:color w:val="CC7832"/>
+          <w:sz w:val="18"/>
+          <w:szCs w:val="18"/>
+        </w:rPr>
+        <w:br/>
+      </w:r>
+      <w:r>
+        <w:rPr>
+          <w:rFonts w:ascii="Courier New" w:eastAsia="Times New Roman" w:hAnsi="Courier New" w:cs="Courier New"/>
+          <w:color w:val="CC7832"/>
+          <w:sz w:val="18"/>
+          <w:szCs w:val="18"/>
+        </w:rPr>
+        <w:br/>
+        <w:t xml:space="preserve">        </w:t>
+      </w:r>
+      <w:r>
+        <w:rPr>
+          <w:rFonts w:ascii="Courier New" w:eastAsia="Times New Roman" w:hAnsi="Courier New" w:cs="Courier New"/>
+          <w:color w:val="808080"/>
+          <w:sz w:val="18"/>
+          <w:szCs w:val="18"/>
+        </w:rPr>
+        <w:t>//Quick Sort:</w:t>
+      </w:r>
+      <w:r>
+        <w:rPr>
+          <w:rFonts w:ascii="Courier New" w:eastAsia="Times New Roman" w:hAnsi="Courier New" w:cs="Courier New"/>
+          <w:color w:val="808080"/>
+          <w:sz w:val="18"/>
+          <w:szCs w:val="18"/>
+        </w:rPr>
+        <w:br/>
+        <w:t xml:space="preserve">        </w:t>
+      </w:r>
+      <w:r>
+        <w:rPr>
+          <w:rFonts w:ascii="Courier New" w:eastAsia="Times New Roman" w:hAnsi="Courier New" w:cs="Courier New"/>
+          <w:color w:val="CC7832"/>
+          <w:sz w:val="18"/>
+          <w:szCs w:val="18"/>
+        </w:rPr>
+        <w:t xml:space="preserve">for </w:t>
+      </w:r>
+      <w:r>
+        <w:rPr>
+          <w:rFonts w:ascii="Courier New" w:eastAsia="Times New Roman" w:hAnsi="Courier New" w:cs="Courier New"/>
+          <w:color w:val="A9B7C6"/>
+          <w:sz w:val="18"/>
+          <w:szCs w:val="18"/>
+        </w:rPr>
+        <w:t>(</w:t>
+      </w:r>
+      <w:r>
+        <w:rPr>
+          <w:rFonts w:ascii="Courier New" w:eastAsia="Times New Roman" w:hAnsi="Courier New" w:cs="Courier New"/>
+          <w:color w:val="CC7832"/>
+          <w:sz w:val="18"/>
+          <w:szCs w:val="18"/>
+        </w:rPr>
+        <w:t xml:space="preserve">int </w:t>
+      </w:r>
+      <w:r>
+        <w:rPr>
+          <w:rFonts w:ascii="Courier New" w:eastAsia="Times New Roman" w:hAnsi="Courier New" w:cs="Courier New"/>
+          <w:color w:val="A9B7C6"/>
+          <w:sz w:val="18"/>
+          <w:szCs w:val="18"/>
+        </w:rPr>
+        <w:t>j : i) {</w:t>
+      </w:r>
+      <w:r>
+        <w:rPr>
+          <w:rFonts w:ascii="Courier New" w:eastAsia="Times New Roman" w:hAnsi="Courier New" w:cs="Courier New"/>
+          <w:color w:val="A9B7C6"/>
+          <w:sz w:val="18"/>
+          <w:szCs w:val="18"/>
+        </w:rPr>
+        <w:br/>
+        <w:t xml:space="preserve">            j = r.nextInt(</w:t>
+      </w:r>
+      <w:r>
+        <w:rPr>
+          <w:rFonts w:ascii="Courier New" w:eastAsia="Times New Roman" w:hAnsi="Courier New" w:cs="Courier New"/>
+          <w:color w:val="6897BB"/>
+          <w:sz w:val="18"/>
+          <w:szCs w:val="18"/>
+        </w:rPr>
+        <w:t>999999</w:t>
+      </w:r>
+      <w:r>
+        <w:rPr>
+          <w:rFonts w:ascii="Courier New" w:eastAsia="Times New Roman" w:hAnsi="Courier New" w:cs="Courier New"/>
+          <w:color w:val="A9B7C6"/>
+          <w:sz w:val="18"/>
+          <w:szCs w:val="18"/>
+        </w:rPr>
+        <w:t>)</w:t>
+      </w:r>
+      <w:r>
+        <w:rPr>
+          <w:rFonts w:ascii="Courier New" w:eastAsia="Times New Roman" w:hAnsi="Courier New" w:cs="Courier New"/>
+          <w:color w:val="CC7832"/>
+          <w:sz w:val="18"/>
+          <w:szCs w:val="18"/>
+        </w:rPr>
+        <w:t>;</w:t>
+      </w:r>
+      <w:r>
+        <w:rPr>
+          <w:rFonts w:ascii="Courier New" w:eastAsia="Times New Roman" w:hAnsi="Courier New" w:cs="Courier New"/>
+          <w:color w:val="CC7832"/>
+          <w:sz w:val="18"/>
+          <w:szCs w:val="18"/>
+        </w:rPr>
+        <w:br/>
+        <w:t xml:space="preserve">        </w:t>
+      </w:r>
+      <w:r>
+        <w:rPr>
+          <w:rFonts w:ascii="Courier New" w:eastAsia="Times New Roman" w:hAnsi="Courier New" w:cs="Courier New"/>
+          <w:color w:val="A9B7C6"/>
+          <w:sz w:val="18"/>
+          <w:szCs w:val="18"/>
+        </w:rPr>
+        <w:t>}</w:t>
+      </w:r>
+      <w:r>
+        <w:rPr>
+          <w:rFonts w:ascii="Courier New" w:eastAsia="Times New Roman" w:hAnsi="Courier New" w:cs="Courier New"/>
+          <w:color w:val="A9B7C6"/>
+          <w:sz w:val="18"/>
+          <w:szCs w:val="18"/>
+        </w:rPr>
+        <w:br/>
+        <w:t xml:space="preserve">        startTime = System.</w:t>
+      </w:r>
+      <w:r>
+        <w:rPr>
+          <w:rFonts w:ascii="Courier New" w:eastAsia="Times New Roman" w:hAnsi="Courier New" w:cs="Courier New"/>
+          <w:i/>
+          <w:iCs/>
+          <w:color w:val="A9B7C6"/>
+          <w:sz w:val="18"/>
+          <w:szCs w:val="18"/>
+        </w:rPr>
+        <w:t>nanoTime</w:t>
+      </w:r>
+      <w:r>
+        <w:rPr>
+          <w:rFonts w:ascii="Courier New" w:eastAsia="Times New Roman" w:hAnsi="Courier New" w:cs="Courier New"/>
+          <w:color w:val="A9B7C6"/>
+          <w:sz w:val="18"/>
+          <w:szCs w:val="18"/>
+        </w:rPr>
+        <w:t>()</w:t>
+      </w:r>
+      <w:r>
+        <w:rPr>
+          <w:rFonts w:ascii="Courier New" w:eastAsia="Times New Roman" w:hAnsi="Courier New" w:cs="Courier New"/>
+          <w:color w:val="CC7832"/>
+          <w:sz w:val="18"/>
+          <w:szCs w:val="18"/>
+        </w:rPr>
+        <w:t>;</w:t>
+      </w:r>
+      <w:r>
+        <w:rPr>
+          <w:rFonts w:ascii="Courier New" w:eastAsia="Times New Roman" w:hAnsi="Courier New" w:cs="Courier New"/>
+          <w:color w:val="CC7832"/>
+          <w:sz w:val="18"/>
+          <w:szCs w:val="18"/>
+        </w:rPr>
+        <w:br/>
+        <w:t xml:space="preserve">        </w:t>
+      </w:r>
+      <w:r>
+        <w:rPr>
+          <w:rFonts w:ascii="Courier New" w:eastAsia="Times New Roman" w:hAnsi="Courier New" w:cs="Courier New"/>
+          <w:i/>
+          <w:iCs/>
+          <w:color w:val="A9B7C6"/>
+          <w:sz w:val="18"/>
+          <w:szCs w:val="18"/>
+        </w:rPr>
+        <w:t>quickSort</w:t>
+      </w:r>
+      <w:r>
+        <w:rPr>
+          <w:rFonts w:ascii="Courier New" w:eastAsia="Times New Roman" w:hAnsi="Courier New" w:cs="Courier New"/>
+          <w:color w:val="A9B7C6"/>
+          <w:sz w:val="18"/>
+          <w:szCs w:val="18"/>
+        </w:rPr>
+        <w:t>(a)</w:t>
+      </w:r>
+      <w:r>
+        <w:rPr>
+          <w:rFonts w:ascii="Courier New" w:eastAsia="Times New Roman" w:hAnsi="Courier New" w:cs="Courier New"/>
+          <w:color w:val="CC7832"/>
+          <w:sz w:val="18"/>
+          <w:szCs w:val="18"/>
+        </w:rPr>
+        <w:t>;</w:t>
+      </w:r>
+      <w:r>
+        <w:rPr>
+          <w:rFonts w:ascii="Courier New" w:eastAsia="Times New Roman" w:hAnsi="Courier New" w:cs="Courier New"/>
+          <w:color w:val="CC7832"/>
+          <w:sz w:val="18"/>
+          <w:szCs w:val="18"/>
+        </w:rPr>
+        <w:br/>
+        <w:t xml:space="preserve">        </w:t>
+      </w:r>
+      <w:r>
+        <w:rPr>
+          <w:rFonts w:ascii="Courier New" w:eastAsia="Times New Roman" w:hAnsi="Courier New" w:cs="Courier New"/>
+          <w:color w:val="A9B7C6"/>
+          <w:sz w:val="18"/>
+          <w:szCs w:val="18"/>
+        </w:rPr>
+        <w:t>endTime = System.</w:t>
+      </w:r>
+      <w:r>
+        <w:rPr>
+          <w:rFonts w:ascii="Courier New" w:eastAsia="Times New Roman" w:hAnsi="Courier New" w:cs="Courier New"/>
+          <w:i/>
+          <w:iCs/>
+          <w:color w:val="A9B7C6"/>
+          <w:sz w:val="18"/>
+          <w:szCs w:val="18"/>
+        </w:rPr>
+        <w:t>nanoTime</w:t>
+      </w:r>
+      <w:r>
+        <w:rPr>
+          <w:rFonts w:ascii="Courier New" w:eastAsia="Times New Roman" w:hAnsi="Courier New" w:cs="Courier New"/>
+          <w:color w:val="A9B7C6"/>
+          <w:sz w:val="18"/>
+          <w:szCs w:val="18"/>
+        </w:rPr>
+        <w:t>()</w:t>
+      </w:r>
+      <w:r>
+        <w:rPr>
+          <w:rFonts w:ascii="Courier New" w:eastAsia="Times New Roman" w:hAnsi="Courier New" w:cs="Courier New"/>
+          <w:color w:val="CC7832"/>
+          <w:sz w:val="18"/>
+          <w:szCs w:val="18"/>
+        </w:rPr>
+        <w:t>;</w:t>
+      </w:r>
+      <w:r>
+        <w:rPr>
+          <w:rFonts w:ascii="Courier New" w:eastAsia="Times New Roman" w:hAnsi="Courier New" w:cs="Courier New"/>
+          <w:color w:val="CC7832"/>
+          <w:sz w:val="18"/>
+          <w:szCs w:val="18"/>
+        </w:rPr>
+        <w:br/>
+        <w:t xml:space="preserve">        </w:t>
+      </w:r>
+      <w:r>
+        <w:rPr>
+          <w:rFonts w:ascii="Courier New" w:eastAsia="Times New Roman" w:hAnsi="Courier New" w:cs="Courier New"/>
+          <w:color w:val="A9B7C6"/>
+          <w:sz w:val="18"/>
+          <w:szCs w:val="18"/>
+        </w:rPr>
+        <w:t xml:space="preserve">duration = (endTime - startTime) / </w:t>
+      </w:r>
+      <w:r>
+        <w:rPr>
+          <w:rFonts w:ascii="Courier New" w:eastAsia="Times New Roman" w:hAnsi="Courier New" w:cs="Courier New"/>
+          <w:color w:val="6897BB"/>
+          <w:sz w:val="18"/>
+          <w:szCs w:val="18"/>
+        </w:rPr>
+        <w:t>1000L</w:t>
+      </w:r>
+      <w:r>
+        <w:rPr>
+          <w:rFonts w:ascii="Courier New" w:eastAsia="Times New Roman" w:hAnsi="Courier New" w:cs="Courier New"/>
+          <w:color w:val="CC7832"/>
+          <w:sz w:val="18"/>
+          <w:szCs w:val="18"/>
+        </w:rPr>
+        <w:t>;</w:t>
+      </w:r>
+      <w:r>
+        <w:rPr>
+          <w:rFonts w:ascii="Courier New" w:eastAsia="Times New Roman" w:hAnsi="Courier New" w:cs="Courier New"/>
+          <w:color w:val="CC7832"/>
+          <w:sz w:val="18"/>
+          <w:szCs w:val="18"/>
+        </w:rPr>
+        <w:br/>
+        <w:t xml:space="preserve">        </w:t>
+      </w:r>
+      <w:r>
+        <w:rPr>
+          <w:rFonts w:ascii="Courier New" w:eastAsia="Times New Roman" w:hAnsi="Courier New" w:cs="Courier New"/>
+          <w:color w:val="A9B7C6"/>
+          <w:sz w:val="18"/>
+          <w:szCs w:val="18"/>
+        </w:rPr>
+        <w:t>System.</w:t>
+      </w:r>
+      <w:r>
+        <w:rPr>
+          <w:rFonts w:ascii="Courier New" w:eastAsia="Times New Roman" w:hAnsi="Courier New" w:cs="Courier New"/>
+          <w:i/>
+          <w:iCs/>
+          <w:color w:val="9876AA"/>
+          <w:sz w:val="18"/>
+          <w:szCs w:val="18"/>
+        </w:rPr>
+        <w:t>out</w:t>
+      </w:r>
+      <w:r>
+        <w:rPr>
+          <w:rFonts w:ascii="Courier New" w:eastAsia="Times New Roman" w:hAnsi="Courier New" w:cs="Courier New"/>
+          <w:color w:val="A9B7C6"/>
+          <w:sz w:val="18"/>
+          <w:szCs w:val="18"/>
+        </w:rPr>
+        <w:t>.println(</w:t>
+      </w:r>
+      <w:r>
+        <w:rPr>
+          <w:rFonts w:ascii="Courier New" w:eastAsia="Times New Roman" w:hAnsi="Courier New" w:cs="Courier New"/>
+          <w:color w:val="6A8759"/>
+          <w:sz w:val="18"/>
+          <w:szCs w:val="18"/>
+        </w:rPr>
+        <w:t xml:space="preserve">"Quick sort: " </w:t>
+      </w:r>
+      <w:r>
+        <w:rPr>
+          <w:rFonts w:ascii="Courier New" w:eastAsia="Times New Roman" w:hAnsi="Courier New" w:cs="Courier New"/>
+          <w:color w:val="A9B7C6"/>
+          <w:sz w:val="18"/>
+          <w:szCs w:val="18"/>
+        </w:rPr>
+        <w:t xml:space="preserve">+ duration + </w:t>
+      </w:r>
+      <w:r>
+        <w:rPr>
+          <w:rFonts w:ascii="Courier New" w:eastAsia="Times New Roman" w:hAnsi="Courier New" w:cs="Courier New"/>
+          <w:color w:val="6A8759"/>
+          <w:sz w:val="18"/>
+          <w:szCs w:val="18"/>
+        </w:rPr>
+        <w:t>"ms.</w:t>
+      </w:r>
+      <w:r>
+        <w:rPr>
+          <w:rFonts w:ascii="Courier New" w:eastAsia="Times New Roman" w:hAnsi="Courier New" w:cs="Courier New"/>
+          <w:color w:val="CC7832"/>
+          <w:sz w:val="18"/>
+          <w:szCs w:val="18"/>
+        </w:rPr>
+        <w:t>\n</w:t>
+      </w:r>
+      <w:r>
+        <w:rPr>
+          <w:rFonts w:ascii="Courier New" w:eastAsia="Times New Roman" w:hAnsi="Courier New" w:cs="Courier New"/>
+          <w:color w:val="6A8759"/>
+          <w:sz w:val="18"/>
+          <w:szCs w:val="18"/>
+        </w:rPr>
+        <w:t>"</w:t>
+      </w:r>
+      <w:r>
+        <w:rPr>
+          <w:rFonts w:ascii="Courier New" w:eastAsia="Times New Roman" w:hAnsi="Courier New" w:cs="Courier New"/>
+          <w:color w:val="A9B7C6"/>
+          <w:sz w:val="18"/>
+          <w:szCs w:val="18"/>
+        </w:rPr>
+        <w:t>)</w:t>
+      </w:r>
+      <w:r>
+        <w:rPr>
+          <w:rFonts w:ascii="Courier New" w:eastAsia="Times New Roman" w:hAnsi="Courier New" w:cs="Courier New"/>
+          <w:color w:val="CC7832"/>
+          <w:sz w:val="18"/>
+          <w:szCs w:val="18"/>
+        </w:rPr>
+        <w:t>;</w:t>
+      </w:r>
+      <w:r>
+        <w:rPr>
+          <w:rFonts w:ascii="Courier New" w:eastAsia="Times New Roman" w:hAnsi="Courier New" w:cs="Courier New"/>
+          <w:color w:val="CC7832"/>
+          <w:sz w:val="18"/>
+          <w:szCs w:val="18"/>
+        </w:rPr>
+        <w:br/>
+        <w:t xml:space="preserve">    </w:t>
+      </w:r>
+      <w:r>
+        <w:rPr>
+          <w:rFonts w:ascii="Courier New" w:eastAsia="Times New Roman" w:hAnsi="Courier New" w:cs="Courier New"/>
+          <w:color w:val="A9B7C6"/>
+          <w:sz w:val="18"/>
+          <w:szCs w:val="18"/>
+        </w:rPr>
+        <w:t>}</w:t>
+      </w:r>
+      <w:r>
+        <w:rPr>
+          <w:rFonts w:ascii="Courier New" w:eastAsia="Times New Roman" w:hAnsi="Courier New" w:cs="Courier New"/>
+          <w:color w:val="A9B7C6"/>
+          <w:sz w:val="18"/>
+          <w:szCs w:val="18"/>
+        </w:rPr>
+        <w:br/>
+        <w:t>}</w:t>
+      </w:r>
+    </w:p>
     <w:p/>
     <w:p/>
     <w:p>
@@ -11028,7 +13565,7 @@
     </w:p>
     <w:sectPr>
       <w:pgSz w:w="12240" w:h="15840"/>
-      <w:pgMar w:top="1440" w:right="1440" w:bottom="1440" w:left="1440" w:header="720" w:footer="720" w:gutter="0"/>
+      <w:pgMar w:top="720" w:right="720" w:bottom="720" w:left="720" w:header="720" w:footer="720" w:gutter="0"/>
       <w:cols w:space="720"/>
       <w:docGrid w:linePitch="360"/>
     </w:sectPr>
@@ -13307,7 +15844,7 @@
 </file>
 
 <file path=customXml/itemProps1.xml><?xml version="1.0" encoding="utf-8"?>
-<ds:datastoreItem xmlns:ds="http://schemas.openxmlformats.org/officeDocument/2006/customXml" ds:itemID="{C85C9C76-EB2F-4E29-A1EB-1A3F9FC4CD90}">
+<ds:datastoreItem xmlns:ds="http://schemas.openxmlformats.org/officeDocument/2006/customXml" ds:itemID="{2A695AF0-3760-4A57-AFEE-2C524624F646}">
   <ds:schemaRefs>
     <ds:schemaRef ds:uri="http://schemas.openxmlformats.org/officeDocument/2006/bibliography"/>
   </ds:schemaRefs>

</xml_diff>